<commit_message>
Documento dei requisiti v2
</commit_message>
<xml_diff>
--- a/Requisiti/DocumentoDeiRequisiti.docx
+++ b/Requisiti/DocumentoDeiRequisiti.docx
@@ -1,6 +1,6 @@
 
 <file path=word/document.xml><?xml version="1.0" encoding="utf-8"?>
-<w:document xmlns:wpc="http://schemas.microsoft.com/office/word/2010/wordprocessingCanvas" xmlns:cx="http://schemas.microsoft.com/office/drawing/2014/chartex" xmlns:cx1="http://schemas.microsoft.com/office/drawing/2015/9/8/chartex" xmlns:cx2="http://schemas.microsoft.com/office/drawing/2015/10/21/chartex" xmlns:cx3="http://schemas.microsoft.com/office/drawing/2016/5/9/chartex" xmlns:cx4="http://schemas.microsoft.com/office/drawing/2016/5/10/chartex" xmlns:cx5="http://schemas.microsoft.com/office/drawing/2016/5/11/chartex" xmlns:cx6="http://schemas.microsoft.com/office/drawing/2016/5/12/chartex" xmlns:cx7="http://schemas.microsoft.com/office/drawing/2016/5/13/chartex" xmlns:cx8="http://schemas.microsoft.com/office/drawing/2016/5/14/chartex" xmlns:mc="http://schemas.openxmlformats.org/markup-compatibility/2006" xmlns:aink="http://schemas.microsoft.com/office/drawing/2016/ink" xmlns:am3d="http://schemas.microsoft.com/office/drawing/2017/model3d" xmlns:o="urn:schemas-microsoft-com:office:office" xmlns:r="http://schemas.openxmlformats.org/officeDocument/2006/relationships" xmlns:m="http://schemas.openxmlformats.org/officeDocument/2006/math" xmlns:v="urn:schemas-microsoft-com:vml" xmlns:wp14="http://schemas.microsoft.com/office/word/2010/wordprocessingDrawing" xmlns:wp="http://schemas.openxmlformats.org/drawingml/2006/wordprocessingDrawing" xmlns:w10="urn:schemas-microsoft-com:office:word" xmlns:w="http://schemas.openxmlformats.org/wordprocessingml/2006/main" xmlns:w14="http://schemas.microsoft.com/office/word/2010/wordml" xmlns:w15="http://schemas.microsoft.com/office/word/2012/wordml" xmlns:w16cex="http://schemas.microsoft.com/office/word/2018/wordml/cex" xmlns:w16cid="http://schemas.microsoft.com/office/word/2016/wordml/cid" xmlns:w16="http://schemas.microsoft.com/office/word/2018/wordml" xmlns:w16se="http://schemas.microsoft.com/office/word/2015/wordml/symex" xmlns:wpg="http://schemas.microsoft.com/office/word/2010/wordprocessingGroup" xmlns:wpi="http://schemas.microsoft.com/office/word/2010/wordprocessingInk" xmlns:wne="http://schemas.microsoft.com/office/word/2006/wordml" xmlns:wps="http://schemas.microsoft.com/office/word/2010/wordprocessingShape" mc:Ignorable="w14 w15 w16se w16cid w16 w16cex wp14">
+<w:document xmlns:wpc="http://schemas.microsoft.com/office/word/2010/wordprocessingCanvas" xmlns:cx="http://schemas.microsoft.com/office/drawing/2014/chartex" xmlns:cx1="http://schemas.microsoft.com/office/drawing/2015/9/8/chartex" xmlns:cx2="http://schemas.microsoft.com/office/drawing/2015/10/21/chartex" xmlns:cx3="http://schemas.microsoft.com/office/drawing/2016/5/9/chartex" xmlns:cx4="http://schemas.microsoft.com/office/drawing/2016/5/10/chartex" xmlns:cx5="http://schemas.microsoft.com/office/drawing/2016/5/11/chartex" xmlns:cx6="http://schemas.microsoft.com/office/drawing/2016/5/12/chartex" xmlns:cx7="http://schemas.microsoft.com/office/drawing/2016/5/13/chartex" xmlns:cx8="http://schemas.microsoft.com/office/drawing/2016/5/14/chartex" xmlns:mc="http://schemas.openxmlformats.org/markup-compatibility/2006" xmlns:aink="http://schemas.microsoft.com/office/drawing/2016/ink" xmlns:am3d="http://schemas.microsoft.com/office/drawing/2017/model3d" xmlns:o="urn:schemas-microsoft-com:office:office" xmlns:r="http://schemas.openxmlformats.org/officeDocument/2006/relationships" xmlns:m="http://schemas.openxmlformats.org/officeDocument/2006/math" xmlns:v="urn:schemas-microsoft-com:vml" xmlns:wp14="http://schemas.microsoft.com/office/word/2010/wordprocessingDrawing" xmlns:wp="http://schemas.openxmlformats.org/drawingml/2006/wordprocessingDrawing" xmlns:w10="urn:schemas-microsoft-com:office:word" xmlns:w="http://schemas.openxmlformats.org/wordprocessingml/2006/main" xmlns:w14="http://schemas.microsoft.com/office/word/2010/wordml" xmlns:w15="http://schemas.microsoft.com/office/word/2012/wordml" xmlns:w16cid="http://schemas.microsoft.com/office/word/2016/wordml/cid" xmlns:w16se="http://schemas.microsoft.com/office/word/2015/wordml/symex" xmlns:wpg="http://schemas.microsoft.com/office/word/2010/wordprocessingGroup" xmlns:wpi="http://schemas.microsoft.com/office/word/2010/wordprocessingInk" xmlns:wne="http://schemas.microsoft.com/office/word/2006/wordml" xmlns:wps="http://schemas.microsoft.com/office/word/2010/wordprocessingShape" mc:Ignorable="w14 w15 w16se w16cid wp14">
   <w:body>
     <w:p>
       <w:pPr>
@@ -539,18 +539,20 @@
       <w:pPr>
         <w:pStyle w:val="Default"/>
         <w:jc w:val="center"/>
-        <w:rPr>
-          <w:sz w:val="44"/>
-          <w:szCs w:val="44"/>
-        </w:rPr>
-      </w:pPr>
-      <w:r>
         <w:rPr>
           <w:b/>
           <w:bCs/>
           <w:sz w:val="44"/>
           <w:szCs w:val="44"/>
         </w:rPr>
+      </w:pPr>
+      <w:r>
+        <w:rPr>
+          <w:b/>
+          <w:bCs/>
+          <w:sz w:val="44"/>
+          <w:szCs w:val="44"/>
+        </w:rPr>
         <w:lastRenderedPageBreak/>
         <w:t xml:space="preserve">Documento dei Requisiti </w:t>
       </w:r>
@@ -558,6 +560,16 @@
     <w:p>
       <w:pPr>
         <w:pStyle w:val="Default"/>
+        <w:jc w:val="center"/>
+        <w:rPr>
+          <w:sz w:val="44"/>
+          <w:szCs w:val="44"/>
+        </w:rPr>
+      </w:pPr>
+    </w:p>
+    <w:p>
+      <w:pPr>
+        <w:pStyle w:val="Default"/>
         <w:numPr>
           <w:ilvl w:val="0"/>
           <w:numId w:val="2"/>
@@ -718,7 +730,31 @@
           <w:sz w:val="23"/>
           <w:szCs w:val="23"/>
         </w:rPr>
-        <w:t>Nell’azienda L2GM è nata la necessit</w:t>
+        <w:t>All’interno dell’</w:t>
+      </w:r>
+      <w:r>
+        <w:rPr>
+          <w:b/>
+          <w:sz w:val="23"/>
+          <w:szCs w:val="23"/>
+        </w:rPr>
+        <w:t xml:space="preserve">azienda L2GM è </w:t>
+      </w:r>
+      <w:r>
+        <w:rPr>
+          <w:b/>
+          <w:sz w:val="23"/>
+          <w:szCs w:val="23"/>
+        </w:rPr>
+        <w:t>sorta</w:t>
+      </w:r>
+      <w:r>
+        <w:rPr>
+          <w:b/>
+          <w:sz w:val="23"/>
+          <w:szCs w:val="23"/>
+        </w:rPr>
+        <w:t xml:space="preserve"> la necessit</w:t>
       </w:r>
       <w:r>
         <w:rPr>
@@ -837,7 +873,7 @@
           <w:sz w:val="23"/>
           <w:szCs w:val="23"/>
         </w:rPr>
-        <w:t>I principali stakeholder coinvolti nel progetto sonio:</w:t>
+        <w:t>I principali stakeholder coinvolti nel progetto sono:</w:t>
       </w:r>
     </w:p>
     <w:p>
@@ -1168,31 +1204,7 @@
           <w:sz w:val="23"/>
           <w:szCs w:val="23"/>
         </w:rPr>
-        <w:t>Dovrà permettere la scannerizzazione del codice QRCode e la successiva registrazione</w:t>
-      </w:r>
-      <w:r>
-        <w:rPr>
-          <w:b/>
-          <w:sz w:val="23"/>
-          <w:szCs w:val="23"/>
-        </w:rPr>
-        <w:t xml:space="preserve"> dell’ospite</w:t>
-      </w:r>
-      <w:r>
-        <w:rPr>
-          <w:b/>
-          <w:sz w:val="23"/>
-          <w:szCs w:val="23"/>
-        </w:rPr>
-        <w:t xml:space="preserve"> </w:t>
-      </w:r>
-      <w:r>
-        <w:rPr>
-          <w:b/>
-          <w:sz w:val="23"/>
-          <w:szCs w:val="23"/>
-        </w:rPr>
-        <w:t>all’interno del Database in modo tale da aggiungerlo alle persone attualmente presenti in azienda</w:t>
+        <w:t>Dovrà permettere l’arrivo di una conferma all’appuntamento o meno da parte del personale verso l’ospite</w:t>
       </w:r>
     </w:p>
     <w:p>
@@ -1214,7 +1226,31 @@
           <w:sz w:val="23"/>
           <w:szCs w:val="23"/>
         </w:rPr>
-        <w:t>Dovrà permettere l’invio di una notifica di arrivo del mittente verso il dipendente ospitante una volta che l’ospite avrà scannerizzato il QRCode</w:t>
+        <w:t>Dovrà permettere la scannerizzazione del codice QRCode e la successiva registrazione</w:t>
+      </w:r>
+      <w:r>
+        <w:rPr>
+          <w:b/>
+          <w:sz w:val="23"/>
+          <w:szCs w:val="23"/>
+        </w:rPr>
+        <w:t xml:space="preserve"> dell’ospite</w:t>
+      </w:r>
+      <w:r>
+        <w:rPr>
+          <w:b/>
+          <w:sz w:val="23"/>
+          <w:szCs w:val="23"/>
+        </w:rPr>
+        <w:t xml:space="preserve"> </w:t>
+      </w:r>
+      <w:r>
+        <w:rPr>
+          <w:b/>
+          <w:sz w:val="23"/>
+          <w:szCs w:val="23"/>
+        </w:rPr>
+        <w:t>all’interno del Database in modo tale da aggiungerlo alle persone attualmente presenti in azienda</w:t>
       </w:r>
     </w:p>
     <w:p>
@@ -1236,7 +1272,7 @@
           <w:sz w:val="23"/>
           <w:szCs w:val="23"/>
         </w:rPr>
-        <w:t>Dovrà permettere la visualizzazione e la stampa di un elenco di persone presenti in quel momento in azienda</w:t>
+        <w:t>Dovrà permettere l’invio di una notifica di arrivo del mittente verso il dipendente ospitante una volta che l’ospite avrà scannerizzato il QRCode</w:t>
       </w:r>
     </w:p>
     <w:p>
@@ -1258,8 +1294,90 @@
           <w:sz w:val="23"/>
           <w:szCs w:val="23"/>
         </w:rPr>
+        <w:t>Dovrà permettere la visualizzazione e la stampa di un elenco di persone presenti in quel momento in azienda</w:t>
+      </w:r>
+    </w:p>
+    <w:p>
+      <w:pPr>
+        <w:pStyle w:val="Default"/>
+        <w:numPr>
+          <w:ilvl w:val="0"/>
+          <w:numId w:val="9"/>
+        </w:numPr>
+        <w:rPr>
+          <w:b/>
+          <w:sz w:val="23"/>
+          <w:szCs w:val="23"/>
+        </w:rPr>
+      </w:pPr>
+      <w:r>
+        <w:rPr>
+          <w:b/>
+          <w:sz w:val="23"/>
+          <w:szCs w:val="23"/>
+        </w:rPr>
         <w:t>Dovrà permettere l’eliminazione dell’ospite dal Database una volta che, uscendo, avrà scannerizzato di nuovo il QRCode</w:t>
       </w:r>
+    </w:p>
+    <w:p>
+      <w:pPr>
+        <w:pStyle w:val="Default"/>
+        <w:rPr>
+          <w:b/>
+          <w:sz w:val="23"/>
+          <w:szCs w:val="23"/>
+        </w:rPr>
+      </w:pPr>
+    </w:p>
+    <w:p>
+      <w:pPr>
+        <w:pStyle w:val="Default"/>
+        <w:rPr>
+          <w:b/>
+          <w:sz w:val="23"/>
+          <w:szCs w:val="23"/>
+        </w:rPr>
+      </w:pPr>
+    </w:p>
+    <w:p>
+      <w:pPr>
+        <w:pStyle w:val="Default"/>
+        <w:rPr>
+          <w:b/>
+          <w:sz w:val="23"/>
+          <w:szCs w:val="23"/>
+        </w:rPr>
+      </w:pPr>
+    </w:p>
+    <w:p>
+      <w:pPr>
+        <w:pStyle w:val="Default"/>
+        <w:rPr>
+          <w:b/>
+          <w:sz w:val="23"/>
+          <w:szCs w:val="23"/>
+        </w:rPr>
+      </w:pPr>
+    </w:p>
+    <w:p>
+      <w:pPr>
+        <w:pStyle w:val="Default"/>
+        <w:rPr>
+          <w:b/>
+          <w:sz w:val="23"/>
+          <w:szCs w:val="23"/>
+        </w:rPr>
+      </w:pPr>
+    </w:p>
+    <w:p>
+      <w:pPr>
+        <w:pStyle w:val="Default"/>
+        <w:rPr>
+          <w:b/>
+          <w:sz w:val="23"/>
+          <w:szCs w:val="23"/>
+        </w:rPr>
+      </w:pPr>
     </w:p>
     <w:p>
       <w:pPr>
@@ -1304,26 +1422,1422 @@
           <w:szCs w:val="23"/>
         </w:rPr>
       </w:pPr>
-    </w:p>
-    <w:p>
-      <w:pPr>
-        <w:pStyle w:val="Default"/>
-        <w:ind w:left="700"/>
-        <w:rPr>
-          <w:b/>
-          <w:sz w:val="23"/>
-          <w:szCs w:val="23"/>
-        </w:rPr>
-      </w:pPr>
-    </w:p>
-    <w:p>
-      <w:pPr>
-        <w:pStyle w:val="Default"/>
-        <w:ind w:left="700"/>
-        <w:rPr>
-          <w:b/>
-          <w:sz w:val="23"/>
-          <w:szCs w:val="23"/>
+      <w:r>
+        <w:rPr>
+          <w:b/>
+          <w:sz w:val="23"/>
+          <w:szCs w:val="23"/>
+        </w:rPr>
+        <w:t>Nel sistema le informazioni verranno gestite in questo modo:</w:t>
+      </w:r>
+    </w:p>
+    <w:p>
+      <w:pPr>
+        <w:pStyle w:val="Default"/>
+        <w:ind w:left="1060"/>
+        <w:rPr>
+          <w:b/>
+          <w:sz w:val="23"/>
+          <w:szCs w:val="23"/>
+        </w:rPr>
+      </w:pPr>
+    </w:p>
+    <w:p>
+      <w:pPr>
+        <w:pStyle w:val="Default"/>
+        <w:numPr>
+          <w:ilvl w:val="0"/>
+          <w:numId w:val="10"/>
+        </w:numPr>
+        <w:rPr>
+          <w:b/>
+          <w:sz w:val="23"/>
+          <w:szCs w:val="23"/>
+        </w:rPr>
+      </w:pPr>
+      <w:r>
+        <w:rPr>
+          <w:b/>
+          <w:sz w:val="23"/>
+          <w:szCs w:val="23"/>
+        </w:rPr>
+        <w:t>Il Database verrà strutturato con 4 tabelle:</w:t>
+      </w:r>
+    </w:p>
+    <w:p>
+      <w:pPr>
+        <w:pStyle w:val="Default"/>
+        <w:numPr>
+          <w:ilvl w:val="1"/>
+          <w:numId w:val="10"/>
+        </w:numPr>
+        <w:rPr>
+          <w:b/>
+          <w:sz w:val="23"/>
+          <w:szCs w:val="23"/>
+        </w:rPr>
+      </w:pPr>
+      <w:r>
+        <w:rPr>
+          <w:b/>
+          <w:sz w:val="23"/>
+          <w:szCs w:val="23"/>
+        </w:rPr>
+        <w:t>Administrators, composta da</w:t>
+      </w:r>
+      <w:r>
+        <w:rPr>
+          <w:b/>
+          <w:sz w:val="23"/>
+          <w:szCs w:val="23"/>
+        </w:rPr>
+        <w:t>:</w:t>
+      </w:r>
+    </w:p>
+    <w:p>
+      <w:pPr>
+        <w:pStyle w:val="Default"/>
+        <w:numPr>
+          <w:ilvl w:val="2"/>
+          <w:numId w:val="10"/>
+        </w:numPr>
+        <w:rPr>
+          <w:b/>
+          <w:sz w:val="23"/>
+          <w:szCs w:val="23"/>
+        </w:rPr>
+      </w:pPr>
+      <w:r>
+        <w:rPr>
+          <w:b/>
+          <w:sz w:val="23"/>
+          <w:szCs w:val="23"/>
+        </w:rPr>
+        <w:t>id (chiave primaria)</w:t>
+      </w:r>
+    </w:p>
+    <w:p>
+      <w:pPr>
+        <w:pStyle w:val="Default"/>
+        <w:numPr>
+          <w:ilvl w:val="2"/>
+          <w:numId w:val="10"/>
+        </w:numPr>
+        <w:rPr>
+          <w:b/>
+          <w:sz w:val="23"/>
+          <w:szCs w:val="23"/>
+        </w:rPr>
+      </w:pPr>
+      <w:r>
+        <w:rPr>
+          <w:b/>
+          <w:sz w:val="23"/>
+          <w:szCs w:val="23"/>
+        </w:rPr>
+        <w:t>nome</w:t>
+      </w:r>
+    </w:p>
+    <w:p>
+      <w:pPr>
+        <w:pStyle w:val="Default"/>
+        <w:numPr>
+          <w:ilvl w:val="2"/>
+          <w:numId w:val="10"/>
+        </w:numPr>
+        <w:rPr>
+          <w:b/>
+          <w:sz w:val="23"/>
+          <w:szCs w:val="23"/>
+        </w:rPr>
+      </w:pPr>
+      <w:r>
+        <w:rPr>
+          <w:b/>
+          <w:sz w:val="23"/>
+          <w:szCs w:val="23"/>
+        </w:rPr>
+        <w:t>cognome</w:t>
+      </w:r>
+    </w:p>
+    <w:p>
+      <w:pPr>
+        <w:pStyle w:val="Default"/>
+        <w:numPr>
+          <w:ilvl w:val="2"/>
+          <w:numId w:val="10"/>
+        </w:numPr>
+        <w:rPr>
+          <w:b/>
+          <w:sz w:val="23"/>
+          <w:szCs w:val="23"/>
+        </w:rPr>
+      </w:pPr>
+      <w:r>
+        <w:rPr>
+          <w:b/>
+          <w:sz w:val="23"/>
+          <w:szCs w:val="23"/>
+        </w:rPr>
+        <w:t xml:space="preserve">password crittografata </w:t>
+      </w:r>
+    </w:p>
+    <w:p>
+      <w:pPr>
+        <w:pStyle w:val="Default"/>
+        <w:numPr>
+          <w:ilvl w:val="2"/>
+          <w:numId w:val="10"/>
+        </w:numPr>
+        <w:rPr>
+          <w:b/>
+          <w:sz w:val="23"/>
+          <w:szCs w:val="23"/>
+        </w:rPr>
+      </w:pPr>
+      <w:r>
+        <w:rPr>
+          <w:b/>
+          <w:sz w:val="23"/>
+          <w:szCs w:val="23"/>
+        </w:rPr>
+        <w:t>flag di ruolo</w:t>
+      </w:r>
+    </w:p>
+    <w:p>
+      <w:pPr>
+        <w:pStyle w:val="Default"/>
+        <w:ind w:left="2124"/>
+        <w:rPr>
+          <w:b/>
+          <w:sz w:val="23"/>
+          <w:szCs w:val="23"/>
+        </w:rPr>
+      </w:pPr>
+      <w:r>
+        <w:rPr>
+          <w:b/>
+          <w:sz w:val="23"/>
+          <w:szCs w:val="23"/>
+        </w:rPr>
+        <w:t>Questa tabella conterrà tutti gli account che hanno la possibilità di accedere al pannello amministrativo</w:t>
+      </w:r>
+    </w:p>
+    <w:p>
+      <w:pPr>
+        <w:pStyle w:val="Default"/>
+        <w:rPr>
+          <w:b/>
+          <w:sz w:val="23"/>
+          <w:szCs w:val="23"/>
+        </w:rPr>
+      </w:pPr>
+    </w:p>
+    <w:p>
+      <w:pPr>
+        <w:pStyle w:val="Default"/>
+        <w:numPr>
+          <w:ilvl w:val="1"/>
+          <w:numId w:val="10"/>
+        </w:numPr>
+        <w:rPr>
+          <w:b/>
+          <w:sz w:val="23"/>
+          <w:szCs w:val="23"/>
+        </w:rPr>
+      </w:pPr>
+      <w:r>
+        <w:rPr>
+          <w:b/>
+          <w:sz w:val="23"/>
+          <w:szCs w:val="23"/>
+        </w:rPr>
+        <w:t>Partecipanti, composta da</w:t>
+      </w:r>
+      <w:r>
+        <w:rPr>
+          <w:b/>
+          <w:sz w:val="23"/>
+          <w:szCs w:val="23"/>
+        </w:rPr>
+        <w:t>:</w:t>
+      </w:r>
+    </w:p>
+    <w:p>
+      <w:pPr>
+        <w:pStyle w:val="Default"/>
+        <w:numPr>
+          <w:ilvl w:val="2"/>
+          <w:numId w:val="10"/>
+        </w:numPr>
+        <w:rPr>
+          <w:b/>
+          <w:sz w:val="23"/>
+          <w:szCs w:val="23"/>
+        </w:rPr>
+      </w:pPr>
+      <w:r>
+        <w:rPr>
+          <w:b/>
+          <w:sz w:val="23"/>
+          <w:szCs w:val="23"/>
+        </w:rPr>
+        <w:t>id (chiave primaria)</w:t>
+      </w:r>
+    </w:p>
+    <w:p>
+      <w:pPr>
+        <w:pStyle w:val="Default"/>
+        <w:numPr>
+          <w:ilvl w:val="2"/>
+          <w:numId w:val="10"/>
+        </w:numPr>
+        <w:rPr>
+          <w:b/>
+          <w:sz w:val="23"/>
+          <w:szCs w:val="23"/>
+        </w:rPr>
+      </w:pPr>
+      <w:r>
+        <w:rPr>
+          <w:b/>
+          <w:sz w:val="23"/>
+          <w:szCs w:val="23"/>
+        </w:rPr>
+        <w:t>n</w:t>
+      </w:r>
+      <w:r>
+        <w:rPr>
+          <w:b/>
+          <w:sz w:val="23"/>
+          <w:szCs w:val="23"/>
+        </w:rPr>
+        <w:t>ome</w:t>
+      </w:r>
+    </w:p>
+    <w:p>
+      <w:pPr>
+        <w:pStyle w:val="Default"/>
+        <w:numPr>
+          <w:ilvl w:val="2"/>
+          <w:numId w:val="10"/>
+        </w:numPr>
+        <w:rPr>
+          <w:b/>
+          <w:sz w:val="23"/>
+          <w:szCs w:val="23"/>
+        </w:rPr>
+      </w:pPr>
+      <w:r>
+        <w:rPr>
+          <w:b/>
+          <w:sz w:val="23"/>
+          <w:szCs w:val="23"/>
+        </w:rPr>
+        <w:t>c</w:t>
+      </w:r>
+      <w:r>
+        <w:rPr>
+          <w:b/>
+          <w:sz w:val="23"/>
+          <w:szCs w:val="23"/>
+        </w:rPr>
+        <w:t>ognome</w:t>
+      </w:r>
+    </w:p>
+    <w:p>
+      <w:pPr>
+        <w:pStyle w:val="Default"/>
+        <w:numPr>
+          <w:ilvl w:val="2"/>
+          <w:numId w:val="10"/>
+        </w:numPr>
+        <w:rPr>
+          <w:b/>
+          <w:sz w:val="23"/>
+          <w:szCs w:val="23"/>
+        </w:rPr>
+      </w:pPr>
+      <w:r>
+        <w:rPr>
+          <w:b/>
+          <w:sz w:val="23"/>
+          <w:szCs w:val="23"/>
+        </w:rPr>
+        <w:t xml:space="preserve">e-mail del cliente </w:t>
+      </w:r>
+    </w:p>
+    <w:p>
+      <w:pPr>
+        <w:pStyle w:val="Default"/>
+        <w:ind w:left="2124"/>
+        <w:rPr>
+          <w:b/>
+          <w:sz w:val="23"/>
+          <w:szCs w:val="23"/>
+        </w:rPr>
+      </w:pPr>
+      <w:r>
+        <w:rPr>
+          <w:b/>
+          <w:sz w:val="23"/>
+          <w:szCs w:val="23"/>
+        </w:rPr>
+        <w:t>Questa tabella conterrà tutti gli utenti iscritti al meeting o che hanno ricevuto un invito dal personale autorizzato.</w:t>
+      </w:r>
+    </w:p>
+    <w:p>
+      <w:pPr>
+        <w:pStyle w:val="Default"/>
+        <w:ind w:left="2500"/>
+        <w:rPr>
+          <w:b/>
+          <w:sz w:val="23"/>
+          <w:szCs w:val="23"/>
+        </w:rPr>
+      </w:pPr>
+    </w:p>
+    <w:p>
+      <w:pPr>
+        <w:pStyle w:val="Default"/>
+        <w:numPr>
+          <w:ilvl w:val="1"/>
+          <w:numId w:val="10"/>
+        </w:numPr>
+        <w:rPr>
+          <w:b/>
+          <w:sz w:val="23"/>
+          <w:szCs w:val="23"/>
+        </w:rPr>
+      </w:pPr>
+      <w:r>
+        <w:rPr>
+          <w:b/>
+          <w:sz w:val="23"/>
+          <w:szCs w:val="23"/>
+        </w:rPr>
+        <w:t>Meeting, composta da</w:t>
+      </w:r>
+      <w:r>
+        <w:rPr>
+          <w:b/>
+          <w:sz w:val="23"/>
+          <w:szCs w:val="23"/>
+        </w:rPr>
+        <w:t>:</w:t>
+      </w:r>
+    </w:p>
+    <w:p>
+      <w:pPr>
+        <w:pStyle w:val="Default"/>
+        <w:numPr>
+          <w:ilvl w:val="2"/>
+          <w:numId w:val="10"/>
+        </w:numPr>
+        <w:rPr>
+          <w:b/>
+          <w:sz w:val="23"/>
+          <w:szCs w:val="23"/>
+        </w:rPr>
+      </w:pPr>
+      <w:r>
+        <w:rPr>
+          <w:b/>
+          <w:sz w:val="23"/>
+          <w:szCs w:val="23"/>
+        </w:rPr>
+        <w:t>id (chiave primaria)</w:t>
+      </w:r>
+    </w:p>
+    <w:p>
+      <w:pPr>
+        <w:pStyle w:val="Default"/>
+        <w:numPr>
+          <w:ilvl w:val="2"/>
+          <w:numId w:val="10"/>
+        </w:numPr>
+        <w:rPr>
+          <w:b/>
+          <w:sz w:val="23"/>
+          <w:szCs w:val="23"/>
+        </w:rPr>
+      </w:pPr>
+      <w:r>
+        <w:rPr>
+          <w:b/>
+          <w:sz w:val="23"/>
+          <w:szCs w:val="23"/>
+        </w:rPr>
+        <w:t>data del meeting</w:t>
+      </w:r>
+    </w:p>
+    <w:p>
+      <w:pPr>
+        <w:pStyle w:val="Default"/>
+        <w:numPr>
+          <w:ilvl w:val="2"/>
+          <w:numId w:val="10"/>
+        </w:numPr>
+        <w:rPr>
+          <w:b/>
+          <w:sz w:val="23"/>
+          <w:szCs w:val="23"/>
+        </w:rPr>
+      </w:pPr>
+      <w:r>
+        <w:rPr>
+          <w:b/>
+          <w:sz w:val="23"/>
+          <w:szCs w:val="23"/>
+        </w:rPr>
+        <w:t>orario del meeting</w:t>
+      </w:r>
+    </w:p>
+    <w:p>
+      <w:pPr>
+        <w:pStyle w:val="Default"/>
+        <w:numPr>
+          <w:ilvl w:val="2"/>
+          <w:numId w:val="10"/>
+        </w:numPr>
+        <w:rPr>
+          <w:b/>
+          <w:sz w:val="23"/>
+          <w:szCs w:val="23"/>
+        </w:rPr>
+      </w:pPr>
+      <w:r>
+        <w:rPr>
+          <w:b/>
+          <w:sz w:val="23"/>
+          <w:szCs w:val="23"/>
+        </w:rPr>
+        <w:t>identificativo del personale autorizzato che ha creato il meeting</w:t>
+      </w:r>
+      <w:r>
+        <w:rPr>
+          <w:b/>
+          <w:sz w:val="23"/>
+          <w:szCs w:val="23"/>
+        </w:rPr>
+        <w:t xml:space="preserve"> (chiave esterna dalla tabella </w:t>
+      </w:r>
+      <w:r>
+        <w:rPr>
+          <w:b/>
+          <w:sz w:val="23"/>
+          <w:szCs w:val="23"/>
+        </w:rPr>
+        <w:t>Administrators</w:t>
+      </w:r>
+      <w:r>
+        <w:rPr>
+          <w:b/>
+          <w:sz w:val="23"/>
+          <w:szCs w:val="23"/>
+        </w:rPr>
+        <w:t>)</w:t>
+      </w:r>
+    </w:p>
+    <w:p>
+      <w:pPr>
+        <w:pStyle w:val="Default"/>
+        <w:numPr>
+          <w:ilvl w:val="2"/>
+          <w:numId w:val="10"/>
+        </w:numPr>
+        <w:rPr>
+          <w:b/>
+          <w:sz w:val="23"/>
+          <w:szCs w:val="23"/>
+        </w:rPr>
+      </w:pPr>
+      <w:r>
+        <w:rPr>
+          <w:b/>
+          <w:sz w:val="23"/>
+          <w:szCs w:val="23"/>
+        </w:rPr>
+        <w:t>identificativo del cliente</w:t>
+      </w:r>
+      <w:r>
+        <w:rPr>
+          <w:b/>
+          <w:sz w:val="23"/>
+          <w:szCs w:val="23"/>
+        </w:rPr>
+        <w:t xml:space="preserve"> (chiave esterna dalla tabella Partecipanti)</w:t>
+      </w:r>
+    </w:p>
+    <w:p>
+      <w:pPr>
+        <w:pStyle w:val="Default"/>
+        <w:numPr>
+          <w:ilvl w:val="2"/>
+          <w:numId w:val="10"/>
+        </w:numPr>
+        <w:rPr>
+          <w:b/>
+          <w:sz w:val="23"/>
+          <w:szCs w:val="23"/>
+        </w:rPr>
+      </w:pPr>
+      <w:r>
+        <w:rPr>
+          <w:b/>
+          <w:sz w:val="23"/>
+          <w:szCs w:val="23"/>
+        </w:rPr>
+        <w:t>una descrizione (opzionale).</w:t>
+      </w:r>
+    </w:p>
+    <w:p>
+      <w:pPr>
+        <w:pStyle w:val="Default"/>
+        <w:ind w:left="1416" w:firstLine="708"/>
+        <w:rPr>
+          <w:b/>
+          <w:sz w:val="23"/>
+          <w:szCs w:val="23"/>
+        </w:rPr>
+      </w:pPr>
+      <w:r>
+        <w:rPr>
+          <w:b/>
+          <w:sz w:val="23"/>
+          <w:szCs w:val="23"/>
+        </w:rPr>
+        <w:t xml:space="preserve"> Questa tabella conterrà tutte le riunioni programmate. </w:t>
+      </w:r>
+    </w:p>
+    <w:p>
+      <w:pPr>
+        <w:pStyle w:val="Default"/>
+        <w:rPr>
+          <w:b/>
+          <w:sz w:val="23"/>
+          <w:szCs w:val="23"/>
+        </w:rPr>
+      </w:pPr>
+    </w:p>
+    <w:p>
+      <w:pPr>
+        <w:pStyle w:val="Default"/>
+        <w:numPr>
+          <w:ilvl w:val="1"/>
+          <w:numId w:val="10"/>
+        </w:numPr>
+        <w:rPr>
+          <w:b/>
+          <w:sz w:val="23"/>
+          <w:szCs w:val="23"/>
+        </w:rPr>
+      </w:pPr>
+      <w:r>
+        <w:rPr>
+          <w:b/>
+          <w:sz w:val="23"/>
+          <w:szCs w:val="23"/>
+        </w:rPr>
+        <w:t>M&amp;P, composta da</w:t>
+      </w:r>
+      <w:r>
+        <w:rPr>
+          <w:b/>
+          <w:sz w:val="23"/>
+          <w:szCs w:val="23"/>
+        </w:rPr>
+        <w:t>:</w:t>
+      </w:r>
+    </w:p>
+    <w:p>
+      <w:pPr>
+        <w:pStyle w:val="Default"/>
+        <w:numPr>
+          <w:ilvl w:val="2"/>
+          <w:numId w:val="10"/>
+        </w:numPr>
+        <w:rPr>
+          <w:b/>
+          <w:sz w:val="23"/>
+          <w:szCs w:val="23"/>
+        </w:rPr>
+      </w:pPr>
+      <w:r>
+        <w:rPr>
+          <w:b/>
+          <w:sz w:val="23"/>
+          <w:szCs w:val="23"/>
+        </w:rPr>
+        <w:t>id (chiave primaria)</w:t>
+      </w:r>
+    </w:p>
+    <w:p>
+      <w:pPr>
+        <w:pStyle w:val="Default"/>
+        <w:numPr>
+          <w:ilvl w:val="2"/>
+          <w:numId w:val="10"/>
+        </w:numPr>
+        <w:rPr>
+          <w:b/>
+          <w:sz w:val="23"/>
+          <w:szCs w:val="23"/>
+        </w:rPr>
+      </w:pPr>
+      <w:r>
+        <w:rPr>
+          <w:b/>
+          <w:sz w:val="23"/>
+          <w:szCs w:val="23"/>
+        </w:rPr>
+        <w:t>id meeting (chiave esterna dalla tabella Meeting)</w:t>
+      </w:r>
+    </w:p>
+    <w:p>
+      <w:pPr>
+        <w:pStyle w:val="Default"/>
+        <w:numPr>
+          <w:ilvl w:val="2"/>
+          <w:numId w:val="10"/>
+        </w:numPr>
+        <w:rPr>
+          <w:b/>
+          <w:sz w:val="23"/>
+          <w:szCs w:val="23"/>
+        </w:rPr>
+      </w:pPr>
+      <w:r>
+        <w:rPr>
+          <w:b/>
+          <w:sz w:val="23"/>
+          <w:szCs w:val="23"/>
+        </w:rPr>
+        <w:t>data e ora di check in e check out</w:t>
+      </w:r>
+    </w:p>
+    <w:p>
+      <w:pPr>
+        <w:pStyle w:val="Default"/>
+        <w:ind w:left="1416" w:firstLine="708"/>
+        <w:rPr>
+          <w:b/>
+          <w:sz w:val="23"/>
+          <w:szCs w:val="23"/>
+        </w:rPr>
+      </w:pPr>
+      <w:r>
+        <w:rPr>
+          <w:b/>
+          <w:sz w:val="23"/>
+          <w:szCs w:val="23"/>
+        </w:rPr>
+        <w:t>Questa tabella permette il tracciamento dei clienti presenti in azienda.</w:t>
+      </w:r>
+    </w:p>
+    <w:p>
+      <w:pPr>
+        <w:pStyle w:val="Default"/>
+        <w:rPr>
+          <w:b/>
+          <w:sz w:val="23"/>
+          <w:szCs w:val="23"/>
+        </w:rPr>
+      </w:pPr>
+    </w:p>
+    <w:p>
+      <w:pPr>
+        <w:pStyle w:val="Default"/>
+        <w:numPr>
+          <w:ilvl w:val="1"/>
+          <w:numId w:val="10"/>
+        </w:numPr>
+        <w:rPr>
+          <w:b/>
+          <w:sz w:val="23"/>
+          <w:szCs w:val="23"/>
+        </w:rPr>
+      </w:pPr>
+      <w:r>
+        <w:rPr>
+          <w:b/>
+          <w:sz w:val="23"/>
+          <w:szCs w:val="23"/>
+        </w:rPr>
+        <w:t>Log</w:t>
+      </w:r>
+      <w:r>
+        <w:rPr>
+          <w:b/>
+          <w:sz w:val="23"/>
+          <w:szCs w:val="23"/>
+        </w:rPr>
+        <w:t xml:space="preserve">, composta da: </w:t>
+      </w:r>
+    </w:p>
+    <w:p>
+      <w:pPr>
+        <w:pStyle w:val="Default"/>
+        <w:numPr>
+          <w:ilvl w:val="2"/>
+          <w:numId w:val="10"/>
+        </w:numPr>
+        <w:rPr>
+          <w:b/>
+          <w:sz w:val="23"/>
+          <w:szCs w:val="23"/>
+        </w:rPr>
+      </w:pPr>
+      <w:r>
+        <w:rPr>
+          <w:b/>
+          <w:sz w:val="23"/>
+          <w:szCs w:val="23"/>
+        </w:rPr>
+        <w:t>id (chiave primaria)</w:t>
+      </w:r>
+    </w:p>
+    <w:p>
+      <w:pPr>
+        <w:pStyle w:val="Default"/>
+        <w:numPr>
+          <w:ilvl w:val="2"/>
+          <w:numId w:val="10"/>
+        </w:numPr>
+        <w:rPr>
+          <w:b/>
+          <w:sz w:val="23"/>
+          <w:szCs w:val="23"/>
+        </w:rPr>
+      </w:pPr>
+      <w:r>
+        <w:rPr>
+          <w:b/>
+          <w:sz w:val="23"/>
+          <w:szCs w:val="23"/>
+        </w:rPr>
+        <w:t>identificativo personale autorizzato</w:t>
+      </w:r>
+    </w:p>
+    <w:p>
+      <w:pPr>
+        <w:pStyle w:val="Default"/>
+        <w:numPr>
+          <w:ilvl w:val="2"/>
+          <w:numId w:val="10"/>
+        </w:numPr>
+        <w:rPr>
+          <w:b/>
+          <w:sz w:val="23"/>
+          <w:szCs w:val="23"/>
+        </w:rPr>
+      </w:pPr>
+      <w:r>
+        <w:rPr>
+          <w:b/>
+          <w:sz w:val="23"/>
+          <w:szCs w:val="23"/>
+        </w:rPr>
+        <w:t xml:space="preserve">data e ora dell’ultimo accesso. </w:t>
+      </w:r>
+    </w:p>
+    <w:p>
+      <w:pPr>
+        <w:pStyle w:val="Default"/>
+        <w:ind w:left="2124"/>
+        <w:rPr>
+          <w:b/>
+          <w:sz w:val="23"/>
+          <w:szCs w:val="23"/>
+        </w:rPr>
+      </w:pPr>
+      <w:r>
+        <w:rPr>
+          <w:b/>
+          <w:sz w:val="23"/>
+          <w:szCs w:val="23"/>
+        </w:rPr>
+        <w:t xml:space="preserve">Questa tabella traccerà gli accessi degli utenti amministratori al pannello amministrativo </w:t>
+      </w:r>
+    </w:p>
+    <w:p>
+      <w:pPr>
+        <w:pStyle w:val="Default"/>
+        <w:rPr>
+          <w:b/>
+          <w:sz w:val="23"/>
+          <w:szCs w:val="23"/>
+        </w:rPr>
+      </w:pPr>
+    </w:p>
+    <w:p>
+      <w:pPr>
+        <w:pStyle w:val="Default"/>
+        <w:numPr>
+          <w:ilvl w:val="0"/>
+          <w:numId w:val="10"/>
+        </w:numPr>
+        <w:rPr>
+          <w:b/>
+          <w:sz w:val="23"/>
+          <w:szCs w:val="23"/>
+        </w:rPr>
+      </w:pPr>
+      <w:r>
+        <w:rPr>
+          <w:b/>
+          <w:sz w:val="23"/>
+          <w:szCs w:val="23"/>
+        </w:rPr>
+        <w:t xml:space="preserve">La </w:t>
+      </w:r>
+      <w:r>
+        <w:rPr>
+          <w:b/>
+          <w:sz w:val="23"/>
+          <w:szCs w:val="23"/>
+        </w:rPr>
+        <w:t>schermata d’accesso sarà così’ composta</w:t>
+      </w:r>
+      <w:r>
+        <w:rPr>
+          <w:b/>
+          <w:sz w:val="23"/>
+          <w:szCs w:val="23"/>
+        </w:rPr>
+        <w:t>:</w:t>
+      </w:r>
+    </w:p>
+    <w:p>
+      <w:pPr>
+        <w:pStyle w:val="Default"/>
+        <w:numPr>
+          <w:ilvl w:val="1"/>
+          <w:numId w:val="10"/>
+        </w:numPr>
+        <w:rPr>
+          <w:b/>
+          <w:sz w:val="23"/>
+          <w:szCs w:val="23"/>
+        </w:rPr>
+      </w:pPr>
+      <w:r>
+        <w:rPr>
+          <w:b/>
+          <w:sz w:val="23"/>
+          <w:szCs w:val="23"/>
+        </w:rPr>
+        <w:t>Un pulsante per collegarsi al pannello a</w:t>
+      </w:r>
+      <w:r>
+        <w:rPr>
+          <w:b/>
+          <w:sz w:val="23"/>
+          <w:szCs w:val="23"/>
+        </w:rPr>
+        <w:t>ccesso</w:t>
+      </w:r>
+    </w:p>
+    <w:p>
+      <w:pPr>
+        <w:pStyle w:val="Default"/>
+        <w:ind w:left="2500"/>
+        <w:rPr>
+          <w:b/>
+          <w:sz w:val="23"/>
+          <w:szCs w:val="23"/>
+        </w:rPr>
+      </w:pPr>
+      <w:r>
+        <w:rPr>
+          <w:b/>
+          <w:sz w:val="23"/>
+          <w:szCs w:val="23"/>
+        </w:rPr>
+        <w:t>Il pannello accesso sarà strutturato nel seguente modo:</w:t>
+      </w:r>
+    </w:p>
+    <w:p>
+      <w:pPr>
+        <w:pStyle w:val="Default"/>
+        <w:numPr>
+          <w:ilvl w:val="2"/>
+          <w:numId w:val="10"/>
+        </w:numPr>
+        <w:rPr>
+          <w:b/>
+          <w:sz w:val="23"/>
+          <w:szCs w:val="23"/>
+        </w:rPr>
+      </w:pPr>
+      <w:r>
+        <w:rPr>
+          <w:b/>
+          <w:sz w:val="23"/>
+          <w:szCs w:val="23"/>
+        </w:rPr>
+        <w:t>Un campo per l’inserimento dell’e-mail del personale autorizzato</w:t>
+      </w:r>
+    </w:p>
+    <w:p>
+      <w:pPr>
+        <w:pStyle w:val="Default"/>
+        <w:numPr>
+          <w:ilvl w:val="2"/>
+          <w:numId w:val="10"/>
+        </w:numPr>
+        <w:rPr>
+          <w:b/>
+          <w:sz w:val="23"/>
+          <w:szCs w:val="23"/>
+        </w:rPr>
+      </w:pPr>
+      <w:r>
+        <w:rPr>
+          <w:b/>
+          <w:sz w:val="23"/>
+          <w:szCs w:val="23"/>
+        </w:rPr>
+        <w:lastRenderedPageBreak/>
+        <w:t>Un campo per l’inserimento della password del personale autorizzato</w:t>
+      </w:r>
+    </w:p>
+    <w:p>
+      <w:pPr>
+        <w:pStyle w:val="Default"/>
+        <w:numPr>
+          <w:ilvl w:val="2"/>
+          <w:numId w:val="10"/>
+        </w:numPr>
+        <w:rPr>
+          <w:b/>
+          <w:sz w:val="23"/>
+          <w:szCs w:val="23"/>
+        </w:rPr>
+      </w:pPr>
+      <w:r>
+        <w:rPr>
+          <w:b/>
+          <w:sz w:val="23"/>
+          <w:szCs w:val="23"/>
+        </w:rPr>
+        <w:t>Un pulsante di accesso. In caso di successo nell’autenticazione, il personale autorizzato verrà collegato al pannello amministrativo</w:t>
+      </w:r>
+    </w:p>
+    <w:p>
+      <w:pPr>
+        <w:pStyle w:val="Default"/>
+        <w:ind w:left="2124"/>
+        <w:rPr>
+          <w:b/>
+          <w:sz w:val="23"/>
+          <w:szCs w:val="23"/>
+        </w:rPr>
+      </w:pPr>
+    </w:p>
+    <w:p>
+      <w:pPr>
+        <w:pStyle w:val="Default"/>
+        <w:ind w:left="2500"/>
+        <w:rPr>
+          <w:b/>
+          <w:sz w:val="23"/>
+          <w:szCs w:val="23"/>
+        </w:rPr>
+      </w:pPr>
+      <w:r>
+        <w:rPr>
+          <w:b/>
+          <w:sz w:val="23"/>
+          <w:szCs w:val="23"/>
+        </w:rPr>
+        <w:t>Il pannello amministrativo sarà strutturato nel seguente modo:</w:t>
+      </w:r>
+    </w:p>
+    <w:p>
+      <w:pPr>
+        <w:pStyle w:val="Default"/>
+        <w:numPr>
+          <w:ilvl w:val="2"/>
+          <w:numId w:val="10"/>
+        </w:numPr>
+        <w:rPr>
+          <w:b/>
+          <w:sz w:val="23"/>
+          <w:szCs w:val="23"/>
+        </w:rPr>
+      </w:pPr>
+      <w:r>
+        <w:rPr>
+          <w:b/>
+          <w:sz w:val="23"/>
+          <w:szCs w:val="23"/>
+        </w:rPr>
+        <w:t>Campi d’inserimento data e ora del meeting</w:t>
+      </w:r>
+    </w:p>
+    <w:p>
+      <w:pPr>
+        <w:pStyle w:val="Default"/>
+        <w:numPr>
+          <w:ilvl w:val="2"/>
+          <w:numId w:val="10"/>
+        </w:numPr>
+        <w:rPr>
+          <w:b/>
+          <w:sz w:val="23"/>
+          <w:szCs w:val="23"/>
+        </w:rPr>
+      </w:pPr>
+      <w:r>
+        <w:rPr>
+          <w:b/>
+          <w:sz w:val="23"/>
+          <w:szCs w:val="23"/>
+        </w:rPr>
+        <w:t>Campo per l’inserimento dell’oggetto del meeting</w:t>
+      </w:r>
+    </w:p>
+    <w:p>
+      <w:pPr>
+        <w:pStyle w:val="Default"/>
+        <w:numPr>
+          <w:ilvl w:val="2"/>
+          <w:numId w:val="10"/>
+        </w:numPr>
+        <w:rPr>
+          <w:b/>
+          <w:sz w:val="23"/>
+          <w:szCs w:val="23"/>
+        </w:rPr>
+      </w:pPr>
+      <w:r>
+        <w:rPr>
+          <w:b/>
+          <w:sz w:val="23"/>
+          <w:szCs w:val="23"/>
+        </w:rPr>
+        <w:t>Campo per l’inserimento di una descrizione breve del meeting</w:t>
+      </w:r>
+      <w:r>
+        <w:rPr>
+          <w:b/>
+          <w:sz w:val="23"/>
+          <w:szCs w:val="23"/>
+        </w:rPr>
+        <w:t xml:space="preserve"> </w:t>
+      </w:r>
+      <w:r>
+        <w:rPr>
+          <w:b/>
+          <w:sz w:val="23"/>
+          <w:szCs w:val="23"/>
+        </w:rPr>
+        <w:t>(opzionale)</w:t>
+      </w:r>
+    </w:p>
+    <w:p>
+      <w:pPr>
+        <w:pStyle w:val="Default"/>
+        <w:numPr>
+          <w:ilvl w:val="2"/>
+          <w:numId w:val="10"/>
+        </w:numPr>
+        <w:rPr>
+          <w:b/>
+          <w:sz w:val="23"/>
+          <w:szCs w:val="23"/>
+        </w:rPr>
+      </w:pPr>
+      <w:r>
+        <w:rPr>
+          <w:b/>
+          <w:sz w:val="23"/>
+          <w:szCs w:val="23"/>
+        </w:rPr>
+        <w:t>Campo per l’inserimento dell’email dell’ospite</w:t>
+      </w:r>
+    </w:p>
+    <w:p>
+      <w:pPr>
+        <w:pStyle w:val="Default"/>
+        <w:numPr>
+          <w:ilvl w:val="2"/>
+          <w:numId w:val="10"/>
+        </w:numPr>
+        <w:rPr>
+          <w:b/>
+          <w:sz w:val="23"/>
+          <w:szCs w:val="23"/>
+        </w:rPr>
+      </w:pPr>
+      <w:r>
+        <w:rPr>
+          <w:b/>
+          <w:sz w:val="23"/>
+          <w:szCs w:val="23"/>
+        </w:rPr>
+        <w:t>Un pulsante per invitare l’ospite tramite un’e-mail</w:t>
+      </w:r>
+    </w:p>
+    <w:p>
+      <w:pPr>
+        <w:pStyle w:val="Default"/>
+        <w:rPr>
+          <w:b/>
+          <w:sz w:val="23"/>
+          <w:szCs w:val="23"/>
+        </w:rPr>
+      </w:pPr>
+    </w:p>
+    <w:p>
+      <w:pPr>
+        <w:pStyle w:val="Default"/>
+        <w:numPr>
+          <w:ilvl w:val="1"/>
+          <w:numId w:val="10"/>
+        </w:numPr>
+        <w:rPr>
+          <w:b/>
+          <w:sz w:val="23"/>
+          <w:szCs w:val="23"/>
+        </w:rPr>
+      </w:pPr>
+      <w:r>
+        <w:rPr>
+          <w:b/>
+          <w:sz w:val="23"/>
+          <w:szCs w:val="23"/>
+        </w:rPr>
+        <w:t>Un pulsante per collegarsi al</w:t>
+      </w:r>
+      <w:r>
+        <w:rPr>
+          <w:b/>
+          <w:sz w:val="23"/>
+          <w:szCs w:val="23"/>
+        </w:rPr>
+        <w:t>l’accesso ospite</w:t>
+      </w:r>
+      <w:r>
+        <w:rPr>
+          <w:b/>
+          <w:sz w:val="23"/>
+          <w:szCs w:val="23"/>
+        </w:rPr>
+        <w:br/>
+      </w:r>
+      <w:r>
+        <w:rPr>
+          <w:b/>
+          <w:sz w:val="23"/>
+          <w:szCs w:val="23"/>
+        </w:rPr>
+        <w:t>L’accesso ospite</w:t>
+      </w:r>
+      <w:r>
+        <w:rPr>
+          <w:b/>
+          <w:sz w:val="23"/>
+          <w:szCs w:val="23"/>
+        </w:rPr>
+        <w:t xml:space="preserve"> sarà strutturato nel seguente modo:</w:t>
+      </w:r>
+    </w:p>
+    <w:p>
+      <w:pPr>
+        <w:pStyle w:val="Default"/>
+        <w:numPr>
+          <w:ilvl w:val="2"/>
+          <w:numId w:val="10"/>
+        </w:numPr>
+        <w:rPr>
+          <w:b/>
+          <w:sz w:val="23"/>
+          <w:szCs w:val="23"/>
+        </w:rPr>
+      </w:pPr>
+      <w:r>
+        <w:rPr>
+          <w:b/>
+          <w:sz w:val="23"/>
+          <w:szCs w:val="23"/>
+        </w:rPr>
+        <w:t>Campi d’inserimento data e ora del meeting</w:t>
+      </w:r>
+    </w:p>
+    <w:p>
+      <w:pPr>
+        <w:pStyle w:val="Default"/>
+        <w:numPr>
+          <w:ilvl w:val="2"/>
+          <w:numId w:val="10"/>
+        </w:numPr>
+        <w:rPr>
+          <w:b/>
+          <w:sz w:val="23"/>
+          <w:szCs w:val="23"/>
+        </w:rPr>
+      </w:pPr>
+      <w:r>
+        <w:rPr>
+          <w:b/>
+          <w:sz w:val="23"/>
+          <w:szCs w:val="23"/>
+        </w:rPr>
+        <w:t>Campi d’inserimento del nome e del cognome dell’ospite</w:t>
+      </w:r>
+    </w:p>
+    <w:p>
+      <w:pPr>
+        <w:pStyle w:val="Default"/>
+        <w:numPr>
+          <w:ilvl w:val="2"/>
+          <w:numId w:val="10"/>
+        </w:numPr>
+        <w:rPr>
+          <w:b/>
+          <w:sz w:val="23"/>
+          <w:szCs w:val="23"/>
+        </w:rPr>
+      </w:pPr>
+      <w:r>
+        <w:rPr>
+          <w:b/>
+          <w:sz w:val="23"/>
+          <w:szCs w:val="23"/>
+        </w:rPr>
+        <w:t>Campo per l’inserimento dell’oggetto del meeting</w:t>
+      </w:r>
+    </w:p>
+    <w:p>
+      <w:pPr>
+        <w:pStyle w:val="Default"/>
+        <w:numPr>
+          <w:ilvl w:val="2"/>
+          <w:numId w:val="10"/>
+        </w:numPr>
+        <w:rPr>
+          <w:b/>
+          <w:sz w:val="23"/>
+          <w:szCs w:val="23"/>
+        </w:rPr>
+      </w:pPr>
+      <w:r>
+        <w:rPr>
+          <w:b/>
+          <w:sz w:val="23"/>
+          <w:szCs w:val="23"/>
+        </w:rPr>
+        <w:t>Campo per l’inserimento di una descrizione breve del meeting</w:t>
+      </w:r>
+      <w:r>
+        <w:rPr>
+          <w:b/>
+          <w:sz w:val="23"/>
+          <w:szCs w:val="23"/>
+        </w:rPr>
+        <w:t xml:space="preserve"> (opzionale)</w:t>
+      </w:r>
+    </w:p>
+    <w:p>
+      <w:pPr>
+        <w:pStyle w:val="Default"/>
+        <w:numPr>
+          <w:ilvl w:val="2"/>
+          <w:numId w:val="10"/>
+        </w:numPr>
+        <w:rPr>
+          <w:b/>
+          <w:sz w:val="23"/>
+          <w:szCs w:val="23"/>
+        </w:rPr>
+      </w:pPr>
+      <w:r>
+        <w:rPr>
+          <w:b/>
+          <w:sz w:val="23"/>
+          <w:szCs w:val="23"/>
+        </w:rPr>
+        <w:t>Scelta del personale con cui realizzare il meeting</w:t>
+      </w:r>
+    </w:p>
+    <w:p>
+      <w:pPr>
+        <w:pStyle w:val="Default"/>
+        <w:numPr>
+          <w:ilvl w:val="2"/>
+          <w:numId w:val="10"/>
+        </w:numPr>
+        <w:rPr>
+          <w:b/>
+          <w:sz w:val="23"/>
+          <w:szCs w:val="23"/>
+        </w:rPr>
+      </w:pPr>
+      <w:r>
+        <w:rPr>
+          <w:b/>
+          <w:sz w:val="23"/>
+          <w:szCs w:val="23"/>
+        </w:rPr>
+        <w:t>Campo per l’inserimento dell’e-mail dell’ospite</w:t>
+      </w:r>
+    </w:p>
+    <w:p>
+      <w:pPr>
+        <w:pStyle w:val="Default"/>
+        <w:numPr>
+          <w:ilvl w:val="2"/>
+          <w:numId w:val="10"/>
+        </w:numPr>
+        <w:rPr>
+          <w:b/>
+          <w:sz w:val="23"/>
+          <w:szCs w:val="23"/>
+        </w:rPr>
+      </w:pPr>
+      <w:r>
+        <w:rPr>
+          <w:b/>
+          <w:sz w:val="23"/>
+          <w:szCs w:val="23"/>
+        </w:rPr>
+        <w:t xml:space="preserve">Un pulsante per </w:t>
+      </w:r>
+      <w:r>
+        <w:rPr>
+          <w:b/>
+          <w:sz w:val="23"/>
+          <w:szCs w:val="23"/>
+        </w:rPr>
+        <w:t>richiedere</w:t>
+      </w:r>
+      <w:r>
+        <w:rPr>
+          <w:b/>
+          <w:sz w:val="23"/>
+          <w:szCs w:val="23"/>
+        </w:rPr>
+        <w:t xml:space="preserve"> </w:t>
+      </w:r>
+      <w:r>
+        <w:rPr>
+          <w:b/>
+          <w:sz w:val="23"/>
+          <w:szCs w:val="23"/>
+        </w:rPr>
+        <w:t>il meeting inviando un’email al personale autorizzato</w:t>
+      </w:r>
+    </w:p>
+    <w:p>
+      <w:pPr>
+        <w:pStyle w:val="Default"/>
+        <w:rPr>
+          <w:b/>
+          <w:bCs/>
+          <w:sz w:val="28"/>
+          <w:szCs w:val="28"/>
         </w:rPr>
       </w:pPr>
     </w:p>
@@ -1345,42 +2859,17 @@
         <w:ind w:firstLine="360"/>
         <w:rPr>
           <w:b/>
+          <w:sz w:val="23"/>
+          <w:szCs w:val="23"/>
+        </w:rPr>
+      </w:pPr>
+      <w:r>
+        <w:rPr>
+          <w:b/>
           <w:bCs/>
           <w:sz w:val="28"/>
           <w:szCs w:val="28"/>
         </w:rPr>
-      </w:pPr>
-    </w:p>
-    <w:p>
-      <w:pPr>
-        <w:pStyle w:val="Default"/>
-        <w:ind w:firstLine="360"/>
-        <w:rPr>
-          <w:b/>
-          <w:bCs/>
-          <w:sz w:val="28"/>
-          <w:szCs w:val="28"/>
-        </w:rPr>
-      </w:pPr>
-    </w:p>
-    <w:p>
-      <w:pPr>
-        <w:pStyle w:val="Default"/>
-        <w:ind w:firstLine="360"/>
-        <w:rPr>
-          <w:b/>
-          <w:sz w:val="23"/>
-          <w:szCs w:val="23"/>
-        </w:rPr>
-      </w:pPr>
-      <w:r>
-        <w:rPr>
-          <w:b/>
-          <w:bCs/>
-          <w:sz w:val="28"/>
-          <w:szCs w:val="28"/>
-        </w:rPr>
-        <w:lastRenderedPageBreak/>
         <w:t xml:space="preserve">Vincoli di sistema </w:t>
       </w:r>
     </w:p>
@@ -1564,7 +3053,7 @@
           <w:sz w:val="23"/>
           <w:szCs w:val="23"/>
         </w:rPr>
-        <w:t>//</w:t>
+        <w:t>Il sistema dovrà avere dei buoni livelli di sicurezza. Il pannello amministrativo sarà disponibile solo al personale autorizzato e le password saranno criptate all’interno del database.</w:t>
       </w:r>
     </w:p>
     <w:p>
@@ -1616,7 +3105,26 @@
           <w:sz w:val="23"/>
           <w:szCs w:val="23"/>
         </w:rPr>
-        <w:t>//</w:t>
+        <w:t>Per la realizzazione del progetto verranno utilizzati linguaggi di programmazione come PHP, JS, MySQL per la realizzazione del back-end e linguaggi strutturati come HTML e CSS per la realizzazione del front-end.</w:t>
+      </w:r>
+    </w:p>
+    <w:p>
+      <w:pPr>
+        <w:pStyle w:val="Default"/>
+        <w:ind w:left="1060"/>
+        <w:rPr>
+          <w:b/>
+          <w:sz w:val="23"/>
+          <w:szCs w:val="23"/>
+        </w:rPr>
+      </w:pPr>
+      <w:r>
+        <w:rPr>
+          <w:b/>
+          <w:sz w:val="23"/>
+          <w:szCs w:val="23"/>
+        </w:rPr>
+        <w:t>Verrà inoltre utilizzato SQL Server/MySQL</w:t>
       </w:r>
     </w:p>
     <w:p>
@@ -1681,6 +3189,24 @@
     <w:p>
       <w:pPr>
         <w:pStyle w:val="Default"/>
+        <w:ind w:left="1380"/>
+      </w:pPr>
+      <w:r>
+        <w:t xml:space="preserve">Il sistema non dovrà violare diritti sul copyright di nessun tipo di nessun prodotto già </w:t>
+      </w:r>
+      <w:bookmarkStart w:id="0" w:name="_GoBack"/>
+      <w:bookmarkEnd w:id="0"/>
+      <w:r>
+        <w:t xml:space="preserve">esistente. Il sistema non dovrà contenere riferimenti diretti o indiretti a software già </w:t>
+      </w:r>
+      <w:r>
+        <w:lastRenderedPageBreak/>
+        <w:t xml:space="preserve">esistenti se non esplicitamente espresso dalla casa di produzione del software in oggetto. Quanto detto va esteso a tutti i marchi registrati in genere in quanto requisito legale necessario è quello di rispettare la normativa sull'uso di titoli già esistenti ed adeguatamente registrati e la normativa regolante le forme di pubblicità indiretta. Il sistema in ogni sua singola componente non dovrà ricalcare il design grafico di nessun altro prodotto già in commercio e che goda di Author Rights. Il Sistema può riutilizzare solo parti di architetture non proprietarie o sottostanti a License Authoring di tipo libero o semi-libero oppure Open Source. Il sistema non dovrà riutilizzare formati già esistenti e regolarmente brevettati. </w:t>
+      </w:r>
+    </w:p>
+    <w:p>
+      <w:pPr>
+        <w:pStyle w:val="Default"/>
         <w:ind w:left="2100"/>
         <w:rPr>
           <w:b/>
@@ -1689,27 +3215,41 @@
           <w:szCs w:val="23"/>
         </w:rPr>
       </w:pPr>
-      <w:r>
+    </w:p>
+    <w:p>
+      <w:pPr>
+        <w:pStyle w:val="Default"/>
         <w:rPr>
           <w:b/>
           <w:color w:val="auto"/>
           <w:sz w:val="23"/>
           <w:szCs w:val="23"/>
         </w:rPr>
-        <w:t>//</w:t>
-      </w:r>
-    </w:p>
-    <w:p>
-      <w:pPr>
-        <w:pStyle w:val="Default"/>
-        <w:ind w:left="2100"/>
-        <w:rPr>
-          <w:b/>
+      </w:pPr>
+    </w:p>
+    <w:p>
+      <w:pPr>
+        <w:pStyle w:val="Default"/>
+        <w:numPr>
+          <w:ilvl w:val="0"/>
+          <w:numId w:val="2"/>
+        </w:numPr>
+        <w:rPr>
           <w:color w:val="auto"/>
-          <w:sz w:val="23"/>
-          <w:szCs w:val="23"/>
-        </w:rPr>
-      </w:pPr>
+          <w:sz w:val="28"/>
+          <w:szCs w:val="28"/>
+        </w:rPr>
+      </w:pPr>
+      <w:r>
+        <w:rPr>
+          <w:b/>
+          <w:bCs/>
+          <w:color w:val="auto"/>
+          <w:sz w:val="28"/>
+          <w:szCs w:val="28"/>
+        </w:rPr>
+        <w:t xml:space="preserve">Aspetti progettuali </w:t>
+      </w:r>
     </w:p>
     <w:p>
       <w:pPr>
@@ -1732,7 +3272,7 @@
           <w:sz w:val="23"/>
           <w:szCs w:val="23"/>
         </w:rPr>
-        <w:t>Altri vincoli</w:t>
+        <w:t xml:space="preserve">Problemi aperti </w:t>
       </w:r>
     </w:p>
     <w:p>
@@ -1767,30 +3307,6 @@
           <w:szCs w:val="23"/>
         </w:rPr>
       </w:pPr>
-    </w:p>
-    <w:p>
-      <w:pPr>
-        <w:pStyle w:val="Default"/>
-        <w:numPr>
-          <w:ilvl w:val="0"/>
-          <w:numId w:val="2"/>
-        </w:numPr>
-        <w:rPr>
-          <w:color w:val="auto"/>
-          <w:sz w:val="28"/>
-          <w:szCs w:val="28"/>
-        </w:rPr>
-      </w:pPr>
-      <w:r>
-        <w:rPr>
-          <w:b/>
-          <w:bCs/>
-          <w:color w:val="auto"/>
-          <w:sz w:val="28"/>
-          <w:szCs w:val="28"/>
-        </w:rPr>
-        <w:t xml:space="preserve">Aspetti progettuali </w:t>
-      </w:r>
     </w:p>
     <w:p>
       <w:pPr>
@@ -1813,7 +3329,7 @@
           <w:sz w:val="23"/>
           <w:szCs w:val="23"/>
         </w:rPr>
-        <w:t xml:space="preserve">Problemi aperti </w:t>
+        <w:t>Programma preliminari</w:t>
       </w:r>
     </w:p>
     <w:p>
@@ -1825,6 +3341,7 @@
           <w:color w:val="auto"/>
           <w:sz w:val="23"/>
           <w:szCs w:val="23"/>
+          <w:u w:val="single"/>
         </w:rPr>
       </w:pPr>
       <w:r>
@@ -1840,7 +3357,6 @@
     <w:p>
       <w:pPr>
         <w:pStyle w:val="Default"/>
-        <w:ind w:left="1060"/>
         <w:rPr>
           <w:b/>
           <w:color w:val="auto"/>
@@ -1848,108 +3364,6 @@
           <w:szCs w:val="23"/>
         </w:rPr>
       </w:pPr>
-    </w:p>
-    <w:p>
-      <w:pPr>
-        <w:pStyle w:val="Default"/>
-        <w:numPr>
-          <w:ilvl w:val="1"/>
-          <w:numId w:val="2"/>
-        </w:numPr>
-        <w:rPr>
-          <w:b/>
-          <w:color w:val="auto"/>
-          <w:sz w:val="23"/>
-          <w:szCs w:val="23"/>
-        </w:rPr>
-      </w:pPr>
-      <w:r>
-        <w:rPr>
-          <w:b/>
-          <w:color w:val="auto"/>
-          <w:sz w:val="23"/>
-          <w:szCs w:val="23"/>
-        </w:rPr>
-        <w:t>Programma preliminari</w:t>
-      </w:r>
-    </w:p>
-    <w:p>
-      <w:pPr>
-        <w:pStyle w:val="Default"/>
-        <w:ind w:left="1060"/>
-        <w:rPr>
-          <w:b/>
-          <w:color w:val="auto"/>
-          <w:sz w:val="23"/>
-          <w:szCs w:val="23"/>
-        </w:rPr>
-      </w:pPr>
-      <w:r>
-        <w:rPr>
-          <w:b/>
-          <w:color w:val="auto"/>
-          <w:sz w:val="23"/>
-          <w:szCs w:val="23"/>
-        </w:rPr>
-        <w:t>Verranno creati 3 prototipi prima della realizzazione del risultato finale</w:t>
-      </w:r>
-    </w:p>
-    <w:p>
-      <w:pPr>
-        <w:pStyle w:val="Default"/>
-        <w:ind w:left="1060"/>
-        <w:rPr>
-          <w:b/>
-          <w:color w:val="auto"/>
-          <w:sz w:val="23"/>
-          <w:szCs w:val="23"/>
-        </w:rPr>
-      </w:pPr>
-    </w:p>
-    <w:p>
-      <w:pPr>
-        <w:pStyle w:val="Default"/>
-        <w:numPr>
-          <w:ilvl w:val="1"/>
-          <w:numId w:val="2"/>
-        </w:numPr>
-        <w:rPr>
-          <w:b/>
-          <w:color w:val="auto"/>
-          <w:sz w:val="23"/>
-          <w:szCs w:val="23"/>
-        </w:rPr>
-      </w:pPr>
-      <w:r>
-        <w:rPr>
-          <w:b/>
-          <w:color w:val="auto"/>
-          <w:sz w:val="23"/>
-          <w:szCs w:val="23"/>
-        </w:rPr>
-        <w:t>Previsione costi</w:t>
-      </w:r>
-    </w:p>
-    <w:p>
-      <w:pPr>
-        <w:pStyle w:val="Default"/>
-        <w:ind w:left="1060"/>
-        <w:rPr>
-          <w:b/>
-          <w:color w:val="auto"/>
-          <w:sz w:val="23"/>
-          <w:szCs w:val="23"/>
-        </w:rPr>
-      </w:pPr>
-      <w:r>
-        <w:rPr>
-          <w:b/>
-          <w:color w:val="auto"/>
-          <w:sz w:val="23"/>
-          <w:szCs w:val="23"/>
-        </w:rPr>
-        <w:t>//</w:t>
-      </w:r>
     </w:p>
     <w:sectPr>
       <w:pgSz w:w="11906" w:h="16838"/>
@@ -1962,7 +3376,7 @@
 </file>
 
 <file path=word/numbering.xml><?xml version="1.0" encoding="utf-8"?>
-<w:numbering xmlns:wpc="http://schemas.microsoft.com/office/word/2010/wordprocessingCanvas" xmlns:cx="http://schemas.microsoft.com/office/drawing/2014/chartex" xmlns:cx1="http://schemas.microsoft.com/office/drawing/2015/9/8/chartex" xmlns:cx2="http://schemas.microsoft.com/office/drawing/2015/10/21/chartex" xmlns:cx3="http://schemas.microsoft.com/office/drawing/2016/5/9/chartex" xmlns:cx4="http://schemas.microsoft.com/office/drawing/2016/5/10/chartex" xmlns:cx5="http://schemas.microsoft.com/office/drawing/2016/5/11/chartex" xmlns:cx6="http://schemas.microsoft.com/office/drawing/2016/5/12/chartex" xmlns:cx7="http://schemas.microsoft.com/office/drawing/2016/5/13/chartex" xmlns:cx8="http://schemas.microsoft.com/office/drawing/2016/5/14/chartex" xmlns:mc="http://schemas.openxmlformats.org/markup-compatibility/2006" xmlns:aink="http://schemas.microsoft.com/office/drawing/2016/ink" xmlns:am3d="http://schemas.microsoft.com/office/drawing/2017/model3d" xmlns:o="urn:schemas-microsoft-com:office:office" xmlns:r="http://schemas.openxmlformats.org/officeDocument/2006/relationships" xmlns:m="http://schemas.openxmlformats.org/officeDocument/2006/math" xmlns:v="urn:schemas-microsoft-com:vml" xmlns:wp14="http://schemas.microsoft.com/office/word/2010/wordprocessingDrawing" xmlns:wp="http://schemas.openxmlformats.org/drawingml/2006/wordprocessingDrawing" xmlns:w10="urn:schemas-microsoft-com:office:word" xmlns:w="http://schemas.openxmlformats.org/wordprocessingml/2006/main" xmlns:w14="http://schemas.microsoft.com/office/word/2010/wordml" xmlns:w15="http://schemas.microsoft.com/office/word/2012/wordml" xmlns:w16cex="http://schemas.microsoft.com/office/word/2018/wordml/cex" xmlns:w16cid="http://schemas.microsoft.com/office/word/2016/wordml/cid" xmlns:w16="http://schemas.microsoft.com/office/word/2018/wordml" xmlns:w16se="http://schemas.microsoft.com/office/word/2015/wordml/symex" xmlns:wpg="http://schemas.microsoft.com/office/word/2010/wordprocessingGroup" xmlns:wpi="http://schemas.microsoft.com/office/word/2010/wordprocessingInk" xmlns:wne="http://schemas.microsoft.com/office/word/2006/wordml" xmlns:wps="http://schemas.microsoft.com/office/word/2010/wordprocessingShape" mc:Ignorable="w14 w15 w16se w16cid w16 w16cex wp14">
+<w:numbering xmlns:wpc="http://schemas.microsoft.com/office/word/2010/wordprocessingCanvas" xmlns:cx="http://schemas.microsoft.com/office/drawing/2014/chartex" xmlns:cx1="http://schemas.microsoft.com/office/drawing/2015/9/8/chartex" xmlns:cx2="http://schemas.microsoft.com/office/drawing/2015/10/21/chartex" xmlns:cx3="http://schemas.microsoft.com/office/drawing/2016/5/9/chartex" xmlns:cx4="http://schemas.microsoft.com/office/drawing/2016/5/10/chartex" xmlns:cx5="http://schemas.microsoft.com/office/drawing/2016/5/11/chartex" xmlns:cx6="http://schemas.microsoft.com/office/drawing/2016/5/12/chartex" xmlns:cx7="http://schemas.microsoft.com/office/drawing/2016/5/13/chartex" xmlns:cx8="http://schemas.microsoft.com/office/drawing/2016/5/14/chartex" xmlns:mc="http://schemas.openxmlformats.org/markup-compatibility/2006" xmlns:aink="http://schemas.microsoft.com/office/drawing/2016/ink" xmlns:am3d="http://schemas.microsoft.com/office/drawing/2017/model3d" xmlns:o="urn:schemas-microsoft-com:office:office" xmlns:r="http://schemas.openxmlformats.org/officeDocument/2006/relationships" xmlns:m="http://schemas.openxmlformats.org/officeDocument/2006/math" xmlns:v="urn:schemas-microsoft-com:vml" xmlns:wp14="http://schemas.microsoft.com/office/word/2010/wordprocessingDrawing" xmlns:wp="http://schemas.openxmlformats.org/drawingml/2006/wordprocessingDrawing" xmlns:w10="urn:schemas-microsoft-com:office:word" xmlns:w="http://schemas.openxmlformats.org/wordprocessingml/2006/main" xmlns:w14="http://schemas.microsoft.com/office/word/2010/wordml" xmlns:w15="http://schemas.microsoft.com/office/word/2012/wordml" xmlns:w16cid="http://schemas.microsoft.com/office/word/2016/wordml/cid" xmlns:w16se="http://schemas.microsoft.com/office/word/2015/wordml/symex" xmlns:wpg="http://schemas.microsoft.com/office/word/2010/wordprocessingGroup" xmlns:wpi="http://schemas.microsoft.com/office/word/2010/wordprocessingInk" xmlns:wne="http://schemas.microsoft.com/office/word/2006/wordml" xmlns:wps="http://schemas.microsoft.com/office/word/2010/wordprocessingShape" mc:Ignorable="w14 w15 w16se w16cid wp14">
   <w:abstractNum w:abstractNumId="0" w15:restartNumberingAfterBreak="0">
     <w:nsid w:val="081C41F1"/>
     <w:multiLevelType w:val="hybridMultilevel"/>
@@ -2745,6 +4159,119 @@
       </w:rPr>
     </w:lvl>
     <w:lvl w:ilvl="2" w:tplc="04100005" w:tentative="1">
+      <w:start w:val="1"/>
+      <w:numFmt w:val="bullet"/>
+      <w:lvlText w:val=""/>
+      <w:lvlJc w:val="left"/>
+      <w:pPr>
+        <w:ind w:left="3220" w:hanging="360"/>
+      </w:pPr>
+      <w:rPr>
+        <w:rFonts w:ascii="Wingdings" w:hAnsi="Wingdings" w:hint="default"/>
+      </w:rPr>
+    </w:lvl>
+    <w:lvl w:ilvl="3" w:tplc="04100001" w:tentative="1">
+      <w:start w:val="1"/>
+      <w:numFmt w:val="bullet"/>
+      <w:lvlText w:val=""/>
+      <w:lvlJc w:val="left"/>
+      <w:pPr>
+        <w:ind w:left="3940" w:hanging="360"/>
+      </w:pPr>
+      <w:rPr>
+        <w:rFonts w:ascii="Symbol" w:hAnsi="Symbol" w:hint="default"/>
+      </w:rPr>
+    </w:lvl>
+    <w:lvl w:ilvl="4" w:tplc="04100003" w:tentative="1">
+      <w:start w:val="1"/>
+      <w:numFmt w:val="bullet"/>
+      <w:lvlText w:val="o"/>
+      <w:lvlJc w:val="left"/>
+      <w:pPr>
+        <w:ind w:left="4660" w:hanging="360"/>
+      </w:pPr>
+      <w:rPr>
+        <w:rFonts w:ascii="Courier New" w:hAnsi="Courier New" w:cs="Courier New" w:hint="default"/>
+      </w:rPr>
+    </w:lvl>
+    <w:lvl w:ilvl="5" w:tplc="04100005" w:tentative="1">
+      <w:start w:val="1"/>
+      <w:numFmt w:val="bullet"/>
+      <w:lvlText w:val=""/>
+      <w:lvlJc w:val="left"/>
+      <w:pPr>
+        <w:ind w:left="5380" w:hanging="360"/>
+      </w:pPr>
+      <w:rPr>
+        <w:rFonts w:ascii="Wingdings" w:hAnsi="Wingdings" w:hint="default"/>
+      </w:rPr>
+    </w:lvl>
+    <w:lvl w:ilvl="6" w:tplc="04100001" w:tentative="1">
+      <w:start w:val="1"/>
+      <w:numFmt w:val="bullet"/>
+      <w:lvlText w:val=""/>
+      <w:lvlJc w:val="left"/>
+      <w:pPr>
+        <w:ind w:left="6100" w:hanging="360"/>
+      </w:pPr>
+      <w:rPr>
+        <w:rFonts w:ascii="Symbol" w:hAnsi="Symbol" w:hint="default"/>
+      </w:rPr>
+    </w:lvl>
+    <w:lvl w:ilvl="7" w:tplc="04100003" w:tentative="1">
+      <w:start w:val="1"/>
+      <w:numFmt w:val="bullet"/>
+      <w:lvlText w:val="o"/>
+      <w:lvlJc w:val="left"/>
+      <w:pPr>
+        <w:ind w:left="6820" w:hanging="360"/>
+      </w:pPr>
+      <w:rPr>
+        <w:rFonts w:ascii="Courier New" w:hAnsi="Courier New" w:cs="Courier New" w:hint="default"/>
+      </w:rPr>
+    </w:lvl>
+    <w:lvl w:ilvl="8" w:tplc="04100005" w:tentative="1">
+      <w:start w:val="1"/>
+      <w:numFmt w:val="bullet"/>
+      <w:lvlText w:val=""/>
+      <w:lvlJc w:val="left"/>
+      <w:pPr>
+        <w:ind w:left="7540" w:hanging="360"/>
+      </w:pPr>
+      <w:rPr>
+        <w:rFonts w:ascii="Wingdings" w:hAnsi="Wingdings" w:hint="default"/>
+      </w:rPr>
+    </w:lvl>
+  </w:abstractNum>
+  <w:abstractNum w:abstractNumId="8" w15:restartNumberingAfterBreak="0">
+    <w:nsid w:val="6E143598"/>
+    <w:multiLevelType w:val="hybridMultilevel"/>
+    <w:tmpl w:val="9D3ED3A2"/>
+    <w:lvl w:ilvl="0" w:tplc="04100001">
+      <w:start w:val="1"/>
+      <w:numFmt w:val="bullet"/>
+      <w:lvlText w:val=""/>
+      <w:lvlJc w:val="left"/>
+      <w:pPr>
+        <w:ind w:left="1780" w:hanging="360"/>
+      </w:pPr>
+      <w:rPr>
+        <w:rFonts w:ascii="Symbol" w:hAnsi="Symbol" w:hint="default"/>
+      </w:rPr>
+    </w:lvl>
+    <w:lvl w:ilvl="1" w:tplc="04100003">
+      <w:start w:val="1"/>
+      <w:numFmt w:val="bullet"/>
+      <w:lvlText w:val="o"/>
+      <w:lvlJc w:val="left"/>
+      <w:pPr>
+        <w:ind w:left="2500" w:hanging="360"/>
+      </w:pPr>
+      <w:rPr>
+        <w:rFonts w:ascii="Courier New" w:hAnsi="Courier New" w:cs="Courier New" w:hint="default"/>
+      </w:rPr>
+    </w:lvl>
+    <w:lvl w:ilvl="2" w:tplc="04100005">
       <w:start w:val="1"/>
       <w:numFmt w:val="bullet"/>
       <w:lvlText w:val=""/>
@@ -2883,11 +4410,14 @@
   <w:num w:numId="9">
     <w:abstractNumId w:val="7"/>
   </w:num>
+  <w:num w:numId="10">
+    <w:abstractNumId w:val="8"/>
+  </w:num>
 </w:numbering>
 </file>
 
 <file path=word/styles.xml><?xml version="1.0" encoding="utf-8"?>
-<w:styles xmlns:mc="http://schemas.openxmlformats.org/markup-compatibility/2006" xmlns:r="http://schemas.openxmlformats.org/officeDocument/2006/relationships" xmlns:w="http://schemas.openxmlformats.org/wordprocessingml/2006/main" xmlns:w14="http://schemas.microsoft.com/office/word/2010/wordml" xmlns:w15="http://schemas.microsoft.com/office/word/2012/wordml" xmlns:w16cex="http://schemas.microsoft.com/office/word/2018/wordml/cex" xmlns:w16cid="http://schemas.microsoft.com/office/word/2016/wordml/cid" xmlns:w16="http://schemas.microsoft.com/office/word/2018/wordml" xmlns:w16se="http://schemas.microsoft.com/office/word/2015/wordml/symex" mc:Ignorable="w14 w15 w16se w16cid w16 w16cex">
+<w:styles xmlns:mc="http://schemas.openxmlformats.org/markup-compatibility/2006" xmlns:r="http://schemas.openxmlformats.org/officeDocument/2006/relationships" xmlns:w="http://schemas.openxmlformats.org/wordprocessingml/2006/main" xmlns:w14="http://schemas.microsoft.com/office/word/2010/wordml" xmlns:w15="http://schemas.microsoft.com/office/word/2012/wordml" xmlns:w16cid="http://schemas.microsoft.com/office/word/2016/wordml/cid" xmlns:w16se="http://schemas.microsoft.com/office/word/2015/wordml/symex" mc:Ignorable="w14 w15 w16se w16cid">
   <w:docDefaults>
     <w:rPrDefault>
       <w:rPr>
@@ -2903,7 +4433,7 @@
       </w:pPr>
     </w:pPrDefault>
   </w:docDefaults>
-  <w:latentStyles w:defLockedState="0" w:defUIPriority="99" w:defSemiHidden="0" w:defUnhideWhenUsed="0" w:defQFormat="0" w:count="376">
+  <w:latentStyles w:defLockedState="0" w:defUIPriority="99" w:defSemiHidden="0" w:defUnhideWhenUsed="0" w:defQFormat="0" w:count="375">
     <w:lsdException w:name="Normal" w:uiPriority="0" w:qFormat="1"/>
     <w:lsdException w:name="heading 1" w:uiPriority="9" w:qFormat="1"/>
     <w:lsdException w:name="heading 2" w:semiHidden="1" w:uiPriority="9" w:unhideWhenUsed="1" w:qFormat="1"/>
@@ -3279,9 +4809,8 @@
     <w:lsdException w:name="Smart Hyperlink" w:semiHidden="1" w:unhideWhenUsed="1"/>
     <w:lsdException w:name="Hashtag" w:semiHidden="1" w:unhideWhenUsed="1"/>
     <w:lsdException w:name="Unresolved Mention" w:semiHidden="1" w:unhideWhenUsed="1"/>
-    <w:lsdException w:name="Smart Link" w:semiHidden="1" w:unhideWhenUsed="1"/>
   </w:latentStyles>
-  <w:style w:type="paragraph" w:default="1" w:styleId="Normal">
+  <w:style w:type="paragraph" w:default="1" w:styleId="Normale">
     <w:name w:val="Normal"/>
     <w:qFormat/>
     <w:rsid w:val="00C33BC6"/>
@@ -3289,13 +4818,13 @@
       <w:spacing w:line="256" w:lineRule="auto"/>
     </w:pPr>
   </w:style>
-  <w:style w:type="character" w:default="1" w:styleId="DefaultParagraphFont">
+  <w:style w:type="character" w:default="1" w:styleId="Carpredefinitoparagrafo">
     <w:name w:val="Default Paragraph Font"/>
     <w:uiPriority w:val="1"/>
     <w:semiHidden/>
     <w:unhideWhenUsed/>
   </w:style>
-  <w:style w:type="table" w:default="1" w:styleId="TableNormal">
+  <w:style w:type="table" w:default="1" w:styleId="Tabellanormale">
     <w:name w:val="Normal Table"/>
     <w:uiPriority w:val="99"/>
     <w:semiHidden/>
@@ -3310,7 +4839,7 @@
       </w:tblCellMar>
     </w:tblPr>
   </w:style>
-  <w:style w:type="numbering" w:default="1" w:styleId="NoList">
+  <w:style w:type="numbering" w:default="1" w:styleId="Nessunelenco">
     <w:name w:val="No List"/>
     <w:uiPriority w:val="99"/>
     <w:semiHidden/>
@@ -3331,6 +4860,17 @@
       <w:sz w:val="24"/>
       <w:szCs w:val="24"/>
     </w:rPr>
+  </w:style>
+  <w:style w:type="paragraph" w:styleId="Paragrafoelenco">
+    <w:name w:val="List Paragraph"/>
+    <w:basedOn w:val="Normale"/>
+    <w:uiPriority w:val="34"/>
+    <w:qFormat/>
+    <w:rsid w:val="004F7B11"/>
+    <w:pPr>
+      <w:ind w:left="720"/>
+      <w:contextualSpacing/>
+    </w:pPr>
   </w:style>
 </w:styles>
 </file>

</xml_diff>

<commit_message>
Documento dei requisiti v3
</commit_message>
<xml_diff>
--- a/Requisiti/DocumentoDeiRequisiti.docx
+++ b/Requisiti/DocumentoDeiRequisiti.docx
@@ -1,6 +1,6 @@
 
 <file path=word/document.xml><?xml version="1.0" encoding="utf-8"?>
-<w:document xmlns:wpc="http://schemas.microsoft.com/office/word/2010/wordprocessingCanvas" xmlns:cx="http://schemas.microsoft.com/office/drawing/2014/chartex" xmlns:cx1="http://schemas.microsoft.com/office/drawing/2015/9/8/chartex" xmlns:cx2="http://schemas.microsoft.com/office/drawing/2015/10/21/chartex" xmlns:cx3="http://schemas.microsoft.com/office/drawing/2016/5/9/chartex" xmlns:cx4="http://schemas.microsoft.com/office/drawing/2016/5/10/chartex" xmlns:cx5="http://schemas.microsoft.com/office/drawing/2016/5/11/chartex" xmlns:cx6="http://schemas.microsoft.com/office/drawing/2016/5/12/chartex" xmlns:cx7="http://schemas.microsoft.com/office/drawing/2016/5/13/chartex" xmlns:cx8="http://schemas.microsoft.com/office/drawing/2016/5/14/chartex" xmlns:mc="http://schemas.openxmlformats.org/markup-compatibility/2006" xmlns:aink="http://schemas.microsoft.com/office/drawing/2016/ink" xmlns:am3d="http://schemas.microsoft.com/office/drawing/2017/model3d" xmlns:o="urn:schemas-microsoft-com:office:office" xmlns:r="http://schemas.openxmlformats.org/officeDocument/2006/relationships" xmlns:m="http://schemas.openxmlformats.org/officeDocument/2006/math" xmlns:v="urn:schemas-microsoft-com:vml" xmlns:wp14="http://schemas.microsoft.com/office/word/2010/wordprocessingDrawing" xmlns:wp="http://schemas.openxmlformats.org/drawingml/2006/wordprocessingDrawing" xmlns:w10="urn:schemas-microsoft-com:office:word" xmlns:w="http://schemas.openxmlformats.org/wordprocessingml/2006/main" xmlns:w14="http://schemas.microsoft.com/office/word/2010/wordml" xmlns:w15="http://schemas.microsoft.com/office/word/2012/wordml" xmlns:w16cid="http://schemas.microsoft.com/office/word/2016/wordml/cid" xmlns:w16se="http://schemas.microsoft.com/office/word/2015/wordml/symex" xmlns:wpg="http://schemas.microsoft.com/office/word/2010/wordprocessingGroup" xmlns:wpi="http://schemas.microsoft.com/office/word/2010/wordprocessingInk" xmlns:wne="http://schemas.microsoft.com/office/word/2006/wordml" xmlns:wps="http://schemas.microsoft.com/office/word/2010/wordprocessingShape" mc:Ignorable="w14 w15 w16se w16cid wp14">
+<w:document xmlns:wpc="http://schemas.microsoft.com/office/word/2010/wordprocessingCanvas" xmlns:cx="http://schemas.microsoft.com/office/drawing/2014/chartex" xmlns:cx1="http://schemas.microsoft.com/office/drawing/2015/9/8/chartex" xmlns:cx2="http://schemas.microsoft.com/office/drawing/2015/10/21/chartex" xmlns:cx3="http://schemas.microsoft.com/office/drawing/2016/5/9/chartex" xmlns:cx4="http://schemas.microsoft.com/office/drawing/2016/5/10/chartex" xmlns:cx5="http://schemas.microsoft.com/office/drawing/2016/5/11/chartex" xmlns:cx6="http://schemas.microsoft.com/office/drawing/2016/5/12/chartex" xmlns:cx7="http://schemas.microsoft.com/office/drawing/2016/5/13/chartex" xmlns:cx8="http://schemas.microsoft.com/office/drawing/2016/5/14/chartex" xmlns:mc="http://schemas.openxmlformats.org/markup-compatibility/2006" xmlns:aink="http://schemas.microsoft.com/office/drawing/2016/ink" xmlns:am3d="http://schemas.microsoft.com/office/drawing/2017/model3d" xmlns:o="urn:schemas-microsoft-com:office:office" xmlns:r="http://schemas.openxmlformats.org/officeDocument/2006/relationships" xmlns:m="http://schemas.openxmlformats.org/officeDocument/2006/math" xmlns:v="urn:schemas-microsoft-com:vml" xmlns:wp14="http://schemas.microsoft.com/office/word/2010/wordprocessingDrawing" xmlns:wp="http://schemas.openxmlformats.org/drawingml/2006/wordprocessingDrawing" xmlns:w10="urn:schemas-microsoft-com:office:word" xmlns:w="http://schemas.openxmlformats.org/wordprocessingml/2006/main" xmlns:w14="http://schemas.microsoft.com/office/word/2010/wordml" xmlns:w15="http://schemas.microsoft.com/office/word/2012/wordml" xmlns:w16cex="http://schemas.microsoft.com/office/word/2018/wordml/cex" xmlns:w16cid="http://schemas.microsoft.com/office/word/2016/wordml/cid" xmlns:w16="http://schemas.microsoft.com/office/word/2018/wordml" xmlns:w16se="http://schemas.microsoft.com/office/word/2015/wordml/symex" xmlns:wpg="http://schemas.microsoft.com/office/word/2010/wordprocessingGroup" xmlns:wpi="http://schemas.microsoft.com/office/word/2010/wordprocessingInk" xmlns:wne="http://schemas.microsoft.com/office/word/2006/wordml" xmlns:wps="http://schemas.microsoft.com/office/word/2010/wordprocessingShape" mc:Ignorable="w14 w15 w16se w16cid w16 w16cex wp14">
   <w:body>
     <w:p>
       <w:pPr>
@@ -1084,15 +1084,15 @@
           <w:sz w:val="23"/>
           <w:szCs w:val="23"/>
         </w:rPr>
-        <w:t>Dovrà permettere la sincronizzazione con Google Calendar/Microsoft Calendar</w:t>
-      </w:r>
-      <w:r>
-        <w:rPr>
-          <w:b/>
-          <w:sz w:val="23"/>
-          <w:szCs w:val="23"/>
-        </w:rPr>
-        <w:t xml:space="preserve"> del cliente</w:t>
+        <w:t xml:space="preserve">Dovrà permettere ad ogni dipendente autorizzato di modificare un appuntamento esistente e di inviare la notifica della modifica all’ospite tramite </w:t>
+      </w:r>
+      <w:r>
+        <w:rPr>
+          <w:b/>
+          <w:sz w:val="23"/>
+          <w:szCs w:val="23"/>
+        </w:rPr>
+        <w:t>e-mail</w:t>
       </w:r>
     </w:p>
     <w:p>
@@ -1114,31 +1114,23 @@
           <w:sz w:val="23"/>
           <w:szCs w:val="23"/>
         </w:rPr>
-        <w:t>Dovrà permettere la ricezione di un QRCode univoco</w:t>
-      </w:r>
-      <w:r>
-        <w:rPr>
-          <w:b/>
-          <w:sz w:val="23"/>
-          <w:szCs w:val="23"/>
-        </w:rPr>
-        <w:t xml:space="preserve"> e di un codice univo verso l’ospite. Il QRCode verrà </w:t>
-      </w:r>
-      <w:r>
-        <w:rPr>
-          <w:b/>
-          <w:sz w:val="23"/>
-          <w:szCs w:val="23"/>
-        </w:rPr>
-        <w:t>utilizzato poi dall’ospite per poter entrare in azienda</w:t>
-      </w:r>
-      <w:r>
-        <w:rPr>
-          <w:b/>
-          <w:sz w:val="23"/>
-          <w:szCs w:val="23"/>
-        </w:rPr>
-        <w:t>.</w:t>
+        <w:t>Dovrà permettere la sincronizzazione con Google Calendar/Microsoft Calendar</w:t>
+      </w:r>
+      <w:r>
+        <w:rPr>
+          <w:b/>
+          <w:sz w:val="23"/>
+          <w:szCs w:val="23"/>
+        </w:rPr>
+        <w:t xml:space="preserve"> del cliente</w:t>
+      </w:r>
+      <w:r>
+        <w:rPr>
+          <w:b/>
+          <w:sz w:val="23"/>
+          <w:szCs w:val="23"/>
+        </w:rPr>
+        <w:t xml:space="preserve"> dopo un invito al meeting</w:t>
       </w:r>
     </w:p>
     <w:p>
@@ -1160,7 +1152,47 @@
           <w:sz w:val="23"/>
           <w:szCs w:val="23"/>
         </w:rPr>
-        <w:t>Dovrà permettere l’inserimento di un codice univoco da parte dell’ospite in caso di errore nella scannerizzazione del QRCode</w:t>
+        <w:t>Dovrà permettere la ricezione di un QRCode univoco</w:t>
+      </w:r>
+      <w:r>
+        <w:rPr>
+          <w:b/>
+          <w:sz w:val="23"/>
+          <w:szCs w:val="23"/>
+        </w:rPr>
+        <w:t xml:space="preserve"> e di un codice univo verso l’ospite. </w:t>
+      </w:r>
+      <w:r>
+        <w:rPr>
+          <w:b/>
+          <w:sz w:val="23"/>
+          <w:szCs w:val="23"/>
+        </w:rPr>
+        <w:t>Il</w:t>
+      </w:r>
+      <w:r>
+        <w:rPr>
+          <w:b/>
+          <w:sz w:val="23"/>
+          <w:szCs w:val="23"/>
+        </w:rPr>
+        <w:t xml:space="preserve"> QRCode verrà </w:t>
+      </w:r>
+      <w:r>
+        <w:rPr>
+          <w:b/>
+          <w:sz w:val="23"/>
+          <w:szCs w:val="23"/>
+        </w:rPr>
+        <w:t>utilizzato poi dall’ospite per poter entrare in azienda</w:t>
+      </w:r>
+      <w:r>
+        <w:rPr>
+          <w:b/>
+          <w:sz w:val="23"/>
+          <w:szCs w:val="23"/>
+        </w:rPr>
+        <w:t>.</w:t>
       </w:r>
     </w:p>
     <w:p>
@@ -1182,7 +1214,7 @@
           <w:sz w:val="23"/>
           <w:szCs w:val="23"/>
         </w:rPr>
-        <w:t>Dovrà permettere la creazione di un appuntamento anche da parte dell’ospite, senza la necessità di registrarsi all’interno del sistema</w:t>
+        <w:t>Dovrà permettere l’inserimento di un codice univoco da parte dell’ospite in caso di errore nella scannerizzazione del QRCode</w:t>
       </w:r>
     </w:p>
     <w:p>
@@ -1204,7 +1236,7 @@
           <w:sz w:val="23"/>
           <w:szCs w:val="23"/>
         </w:rPr>
-        <w:t>Dovrà permettere l’arrivo di una conferma all’appuntamento o meno da parte del personale verso l’ospite</w:t>
+        <w:t>Dovrà permettere la creazione di un appuntamento anche da parte dell’ospite, senza la necessità di registrarsi all’interno del sistema</w:t>
       </w:r>
     </w:p>
     <w:p>
@@ -1226,31 +1258,7 @@
           <w:sz w:val="23"/>
           <w:szCs w:val="23"/>
         </w:rPr>
-        <w:t>Dovrà permettere la scannerizzazione del codice QRCode e la successiva registrazione</w:t>
-      </w:r>
-      <w:r>
-        <w:rPr>
-          <w:b/>
-          <w:sz w:val="23"/>
-          <w:szCs w:val="23"/>
-        </w:rPr>
-        <w:t xml:space="preserve"> dell’ospite</w:t>
-      </w:r>
-      <w:r>
-        <w:rPr>
-          <w:b/>
-          <w:sz w:val="23"/>
-          <w:szCs w:val="23"/>
-        </w:rPr>
-        <w:t xml:space="preserve"> </w:t>
-      </w:r>
-      <w:r>
-        <w:rPr>
-          <w:b/>
-          <w:sz w:val="23"/>
-          <w:szCs w:val="23"/>
-        </w:rPr>
-        <w:t>all’interno del Database in modo tale da aggiungerlo alle persone attualmente presenti in azienda</w:t>
+        <w:t>Dovrà permettere l’arrivo di una conferma all’appuntamento o meno da parte del personale verso l’ospite</w:t>
       </w:r>
     </w:p>
     <w:p>
@@ -1272,7 +1280,31 @@
           <w:sz w:val="23"/>
           <w:szCs w:val="23"/>
         </w:rPr>
-        <w:t>Dovrà permettere l’invio di una notifica di arrivo del mittente verso il dipendente ospitante una volta che l’ospite avrà scannerizzato il QRCode</w:t>
+        <w:t>Dovrà permettere la scannerizzazione del codice QRCode e la successiva registrazione</w:t>
+      </w:r>
+      <w:r>
+        <w:rPr>
+          <w:b/>
+          <w:sz w:val="23"/>
+          <w:szCs w:val="23"/>
+        </w:rPr>
+        <w:t xml:space="preserve"> dell’ospite</w:t>
+      </w:r>
+      <w:r>
+        <w:rPr>
+          <w:b/>
+          <w:sz w:val="23"/>
+          <w:szCs w:val="23"/>
+        </w:rPr>
+        <w:t xml:space="preserve"> </w:t>
+      </w:r>
+      <w:r>
+        <w:rPr>
+          <w:b/>
+          <w:sz w:val="23"/>
+          <w:szCs w:val="23"/>
+        </w:rPr>
+        <w:t>all’interno del Database in modo tale da aggiungerlo alle persone attualmente presenti in azienda</w:t>
       </w:r>
     </w:p>
     <w:p>
@@ -1294,7 +1326,7 @@
           <w:sz w:val="23"/>
           <w:szCs w:val="23"/>
         </w:rPr>
-        <w:t>Dovrà permettere la visualizzazione e la stampa di un elenco di persone presenti in quel momento in azienda</w:t>
+        <w:t>Dovrà permettere l’invio di una notifica di arrivo del mittente verso il dipendente ospitante una volta che l’ospite avrà scannerizzato il QRCode</w:t>
       </w:r>
     </w:p>
     <w:p>
@@ -1316,58 +1348,75 @@
           <w:sz w:val="23"/>
           <w:szCs w:val="23"/>
         </w:rPr>
+        <w:t>Dovrà permettere la visualizzazione e la stampa di un elenco di persone presenti in quel momento in azienda</w:t>
+      </w:r>
+    </w:p>
+    <w:p>
+      <w:pPr>
+        <w:pStyle w:val="Default"/>
+        <w:numPr>
+          <w:ilvl w:val="0"/>
+          <w:numId w:val="9"/>
+        </w:numPr>
+        <w:rPr>
+          <w:b/>
+          <w:sz w:val="23"/>
+          <w:szCs w:val="23"/>
+        </w:rPr>
+      </w:pPr>
+      <w:r>
+        <w:rPr>
+          <w:b/>
+          <w:sz w:val="23"/>
+          <w:szCs w:val="23"/>
+        </w:rPr>
+        <w:t>Dovrà dare la possibilità di modificare visualizzare un meeting</w:t>
+      </w:r>
+    </w:p>
+    <w:p>
+      <w:pPr>
+        <w:pStyle w:val="Default"/>
+        <w:numPr>
+          <w:ilvl w:val="0"/>
+          <w:numId w:val="9"/>
+        </w:numPr>
+        <w:rPr>
+          <w:b/>
+          <w:sz w:val="23"/>
+          <w:szCs w:val="23"/>
+        </w:rPr>
+      </w:pPr>
+      <w:r>
+        <w:rPr>
+          <w:b/>
+          <w:sz w:val="23"/>
+          <w:szCs w:val="23"/>
+        </w:rPr>
         <w:t>Dovrà permettere l’eliminazione dell’ospite dal Database una volta che, uscendo, avrà scannerizzato di nuovo il QRCode</w:t>
       </w:r>
     </w:p>
     <w:p>
       <w:pPr>
         <w:pStyle w:val="Default"/>
-        <w:rPr>
-          <w:b/>
-          <w:sz w:val="23"/>
-          <w:szCs w:val="23"/>
-        </w:rPr>
-      </w:pPr>
-    </w:p>
-    <w:p>
-      <w:pPr>
-        <w:pStyle w:val="Default"/>
-        <w:rPr>
-          <w:b/>
-          <w:sz w:val="23"/>
-          <w:szCs w:val="23"/>
-        </w:rPr>
-      </w:pPr>
-    </w:p>
-    <w:p>
-      <w:pPr>
-        <w:pStyle w:val="Default"/>
-        <w:rPr>
-          <w:b/>
-          <w:sz w:val="23"/>
-          <w:szCs w:val="23"/>
-        </w:rPr>
-      </w:pPr>
-    </w:p>
-    <w:p>
-      <w:pPr>
-        <w:pStyle w:val="Default"/>
-        <w:rPr>
-          <w:b/>
-          <w:sz w:val="23"/>
-          <w:szCs w:val="23"/>
-        </w:rPr>
-      </w:pPr>
-    </w:p>
-    <w:p>
-      <w:pPr>
-        <w:pStyle w:val="Default"/>
-        <w:rPr>
-          <w:b/>
-          <w:sz w:val="23"/>
-          <w:szCs w:val="23"/>
-        </w:rPr>
-      </w:pPr>
+        <w:numPr>
+          <w:ilvl w:val="0"/>
+          <w:numId w:val="9"/>
+        </w:numPr>
+        <w:rPr>
+          <w:b/>
+          <w:sz w:val="23"/>
+          <w:szCs w:val="23"/>
+        </w:rPr>
+      </w:pPr>
+      <w:r>
+        <w:rPr>
+          <w:b/>
+          <w:sz w:val="23"/>
+          <w:szCs w:val="23"/>
+        </w:rPr>
+        <w:lastRenderedPageBreak/>
+        <w:t>Dovrà permettere il log-out del dipendente autorizzato in ogni momento</w:t>
+      </w:r>
     </w:p>
     <w:p>
       <w:pPr>
@@ -1920,23 +1969,7 @@
           <w:sz w:val="23"/>
           <w:szCs w:val="23"/>
         </w:rPr>
-        <w:t xml:space="preserve"> (chiave esterna dalla tabella </w:t>
-      </w:r>
-      <w:r>
-        <w:rPr>
-          <w:b/>
-          <w:sz w:val="23"/>
-          <w:szCs w:val="23"/>
-        </w:rPr>
-        <w:t>Administrators</w:t>
-      </w:r>
-      <w:r>
-        <w:rPr>
-          <w:b/>
-          <w:sz w:val="23"/>
-          <w:szCs w:val="23"/>
-        </w:rPr>
-        <w:t>)</w:t>
+        <w:t xml:space="preserve"> (chiave esterna dalla tabella Administrators)</w:t>
       </w:r>
     </w:p>
     <w:p>
@@ -2421,13 +2454,21 @@
           <w:sz w:val="23"/>
           <w:szCs w:val="23"/>
         </w:rPr>
-        <w:t>Un pulsante di accesso. In caso di successo nell’autenticazione, il personale autorizzato verrà collegato al pannello amministrativo</w:t>
-      </w:r>
-    </w:p>
-    <w:p>
-      <w:pPr>
-        <w:pStyle w:val="Default"/>
-        <w:ind w:left="2124"/>
+        <w:t xml:space="preserve">Un pulsante di accesso. In caso di successo nell’autenticazione, il personale autorizzato verrà collegato al pannello </w:t>
+      </w:r>
+      <w:r>
+        <w:rPr>
+          <w:b/>
+          <w:sz w:val="23"/>
+          <w:szCs w:val="23"/>
+        </w:rPr>
+        <w:t>scelta operazione</w:t>
+      </w:r>
+    </w:p>
+    <w:p>
+      <w:pPr>
+        <w:pStyle w:val="Default"/>
+        <w:ind w:left="3220"/>
         <w:rPr>
           <w:b/>
           <w:sz w:val="23"/>
@@ -2451,7 +2492,7 @@
           <w:sz w:val="23"/>
           <w:szCs w:val="23"/>
         </w:rPr>
-        <w:t>Il pannello amministrativo sarà strutturato nel seguente modo:</w:t>
+        <w:t>Il pannello scelta operazione sarà strutturato nel seguente modo:</w:t>
       </w:r>
     </w:p>
     <w:p>
@@ -2473,7 +2514,7 @@
           <w:sz w:val="23"/>
           <w:szCs w:val="23"/>
         </w:rPr>
-        <w:t>Campi d’inserimento data e ora del meeting</w:t>
+        <w:t>Un pulsante invita ospite al meeting (crea meeting)</w:t>
       </w:r>
     </w:p>
     <w:p>
@@ -2495,7 +2536,7 @@
           <w:sz w:val="23"/>
           <w:szCs w:val="23"/>
         </w:rPr>
-        <w:t>Campo per l’inserimento dell’oggetto del meeting</w:t>
+        <w:t>Un pulsante modifica</w:t>
       </w:r>
     </w:p>
     <w:p>
@@ -2517,23 +2558,7 @@
           <w:sz w:val="23"/>
           <w:szCs w:val="23"/>
         </w:rPr>
-        <w:t>Campo per l’inserimento di una descrizione breve del meeting</w:t>
-      </w:r>
-      <w:r>
-        <w:rPr>
-          <w:b/>
-          <w:sz w:val="23"/>
-          <w:szCs w:val="23"/>
-        </w:rPr>
-        <w:t xml:space="preserve"> </w:t>
-      </w:r>
-      <w:r>
-        <w:rPr>
-          <w:b/>
-          <w:sz w:val="23"/>
-          <w:szCs w:val="23"/>
-        </w:rPr>
-        <w:t>(opzionale)</w:t>
+        <w:t>Un pulsante visualizza</w:t>
       </w:r>
     </w:p>
     <w:p>
@@ -2555,7 +2580,37 @@
           <w:sz w:val="23"/>
           <w:szCs w:val="23"/>
         </w:rPr>
-        <w:t>Campo per l’inserimento dell’email dell’ospite</w:t>
+        <w:t>Un pulsante per effettuare il log out</w:t>
+      </w:r>
+    </w:p>
+    <w:p>
+      <w:pPr>
+        <w:pStyle w:val="Default"/>
+        <w:ind w:left="1780"/>
+        <w:rPr>
+          <w:b/>
+          <w:sz w:val="23"/>
+          <w:szCs w:val="23"/>
+        </w:rPr>
+      </w:pPr>
+    </w:p>
+    <w:p>
+      <w:pPr>
+        <w:pStyle w:val="Default"/>
+        <w:ind w:left="2500"/>
+        <w:rPr>
+          <w:b/>
+          <w:sz w:val="23"/>
+          <w:szCs w:val="23"/>
+        </w:rPr>
+      </w:pPr>
+      <w:r>
+        <w:rPr>
+          <w:b/>
+          <w:sz w:val="23"/>
+          <w:szCs w:val="23"/>
+        </w:rPr>
+        <w:t>Il pannello invita ospite al meeting sarà strutturato nel seguente modo:</w:t>
       </w:r>
     </w:p>
     <w:p>
@@ -2577,8 +2632,920 @@
           <w:sz w:val="23"/>
           <w:szCs w:val="23"/>
         </w:rPr>
+        <w:t>Campi d’inserimento data e ora del meeting</w:t>
+      </w:r>
+    </w:p>
+    <w:p>
+      <w:pPr>
+        <w:pStyle w:val="Default"/>
+        <w:numPr>
+          <w:ilvl w:val="2"/>
+          <w:numId w:val="10"/>
+        </w:numPr>
+        <w:rPr>
+          <w:b/>
+          <w:sz w:val="23"/>
+          <w:szCs w:val="23"/>
+        </w:rPr>
+      </w:pPr>
+      <w:r>
+        <w:rPr>
+          <w:b/>
+          <w:sz w:val="23"/>
+          <w:szCs w:val="23"/>
+        </w:rPr>
+        <w:t>Campo per l’inserimento dell’oggetto del meeting</w:t>
+      </w:r>
+    </w:p>
+    <w:p>
+      <w:pPr>
+        <w:pStyle w:val="Default"/>
+        <w:numPr>
+          <w:ilvl w:val="2"/>
+          <w:numId w:val="10"/>
+        </w:numPr>
+        <w:rPr>
+          <w:b/>
+          <w:sz w:val="23"/>
+          <w:szCs w:val="23"/>
+        </w:rPr>
+      </w:pPr>
+      <w:r>
+        <w:rPr>
+          <w:b/>
+          <w:sz w:val="23"/>
+          <w:szCs w:val="23"/>
+        </w:rPr>
+        <w:t>Campo per l’inserimento di una descrizione breve del meeting</w:t>
+      </w:r>
+      <w:r>
+        <w:rPr>
+          <w:b/>
+          <w:sz w:val="23"/>
+          <w:szCs w:val="23"/>
+        </w:rPr>
+        <w:t xml:space="preserve"> (opzionale)</w:t>
+      </w:r>
+    </w:p>
+    <w:p>
+      <w:pPr>
+        <w:pStyle w:val="Default"/>
+        <w:numPr>
+          <w:ilvl w:val="2"/>
+          <w:numId w:val="10"/>
+        </w:numPr>
+        <w:rPr>
+          <w:b/>
+          <w:sz w:val="23"/>
+          <w:szCs w:val="23"/>
+        </w:rPr>
+      </w:pPr>
+      <w:r>
+        <w:rPr>
+          <w:b/>
+          <w:sz w:val="23"/>
+          <w:szCs w:val="23"/>
+        </w:rPr>
+        <w:t>Campo per l’inserimento dell’email dell’ospite</w:t>
+      </w:r>
+    </w:p>
+    <w:p>
+      <w:pPr>
+        <w:pStyle w:val="Default"/>
+        <w:numPr>
+          <w:ilvl w:val="2"/>
+          <w:numId w:val="10"/>
+        </w:numPr>
+        <w:rPr>
+          <w:b/>
+          <w:sz w:val="23"/>
+          <w:szCs w:val="23"/>
+        </w:rPr>
+      </w:pPr>
+      <w:r>
+        <w:rPr>
+          <w:b/>
+          <w:sz w:val="23"/>
+          <w:szCs w:val="23"/>
+        </w:rPr>
         <w:t>Un pulsante per invitare l’ospite tramite un’e-mail</w:t>
       </w:r>
+    </w:p>
+    <w:p>
+      <w:pPr>
+        <w:pStyle w:val="Default"/>
+        <w:ind w:left="2500"/>
+        <w:rPr>
+          <w:b/>
+          <w:sz w:val="23"/>
+          <w:szCs w:val="23"/>
+        </w:rPr>
+      </w:pPr>
+    </w:p>
+    <w:p>
+      <w:pPr>
+        <w:pStyle w:val="Default"/>
+        <w:ind w:left="2500"/>
+        <w:rPr>
+          <w:b/>
+          <w:sz w:val="23"/>
+          <w:szCs w:val="23"/>
+        </w:rPr>
+      </w:pPr>
+      <w:r>
+        <w:rPr>
+          <w:b/>
+          <w:sz w:val="23"/>
+          <w:szCs w:val="23"/>
+        </w:rPr>
+        <w:t>Il pannello modifica amministratore sarà strutturato nel seguente modo:</w:t>
+      </w:r>
+    </w:p>
+    <w:p>
+      <w:pPr>
+        <w:pStyle w:val="Default"/>
+        <w:numPr>
+          <w:ilvl w:val="2"/>
+          <w:numId w:val="10"/>
+        </w:numPr>
+        <w:rPr>
+          <w:b/>
+          <w:sz w:val="23"/>
+          <w:szCs w:val="23"/>
+        </w:rPr>
+      </w:pPr>
+      <w:r>
+        <w:rPr>
+          <w:b/>
+          <w:sz w:val="23"/>
+          <w:szCs w:val="23"/>
+        </w:rPr>
+        <w:t>Un pulsante per modificare il meeting</w:t>
+      </w:r>
+    </w:p>
+    <w:p>
+      <w:pPr>
+        <w:pStyle w:val="Default"/>
+        <w:numPr>
+          <w:ilvl w:val="2"/>
+          <w:numId w:val="10"/>
+        </w:numPr>
+        <w:rPr>
+          <w:b/>
+          <w:sz w:val="23"/>
+          <w:szCs w:val="23"/>
+        </w:rPr>
+      </w:pPr>
+      <w:r>
+        <w:rPr>
+          <w:b/>
+          <w:sz w:val="23"/>
+          <w:szCs w:val="23"/>
+        </w:rPr>
+        <w:t>Un pulsante per eliminare il meeting</w:t>
+      </w:r>
+    </w:p>
+    <w:p>
+      <w:pPr>
+        <w:pStyle w:val="Default"/>
+        <w:numPr>
+          <w:ilvl w:val="2"/>
+          <w:numId w:val="10"/>
+        </w:numPr>
+        <w:rPr>
+          <w:b/>
+          <w:sz w:val="23"/>
+          <w:szCs w:val="23"/>
+        </w:rPr>
+      </w:pPr>
+      <w:r>
+        <w:rPr>
+          <w:b/>
+          <w:sz w:val="23"/>
+          <w:szCs w:val="23"/>
+        </w:rPr>
+        <w:t>Un pulsante per ritornare indietro</w:t>
+      </w:r>
+    </w:p>
+    <w:p>
+      <w:pPr>
+        <w:pStyle w:val="Default"/>
+        <w:rPr>
+          <w:b/>
+          <w:sz w:val="23"/>
+          <w:szCs w:val="23"/>
+        </w:rPr>
+      </w:pPr>
+    </w:p>
+    <w:p>
+      <w:pPr>
+        <w:pStyle w:val="Default"/>
+        <w:ind w:left="2500"/>
+        <w:rPr>
+          <w:b/>
+          <w:sz w:val="23"/>
+          <w:szCs w:val="23"/>
+        </w:rPr>
+      </w:pPr>
+      <w:r>
+        <w:rPr>
+          <w:b/>
+          <w:sz w:val="23"/>
+          <w:szCs w:val="23"/>
+        </w:rPr>
+        <w:t>Il pannello modifica meeting sarà strutturato nel seguente modo:</w:t>
+      </w:r>
+    </w:p>
+    <w:p>
+      <w:pPr>
+        <w:pStyle w:val="Default"/>
+        <w:numPr>
+          <w:ilvl w:val="2"/>
+          <w:numId w:val="10"/>
+        </w:numPr>
+        <w:rPr>
+          <w:b/>
+          <w:sz w:val="23"/>
+          <w:szCs w:val="23"/>
+        </w:rPr>
+      </w:pPr>
+      <w:r>
+        <w:rPr>
+          <w:b/>
+          <w:sz w:val="23"/>
+          <w:szCs w:val="23"/>
+        </w:rPr>
+        <w:t>Un pulsante per selezionare un meeting già programmato</w:t>
+      </w:r>
+    </w:p>
+    <w:p>
+      <w:pPr>
+        <w:pStyle w:val="Default"/>
+        <w:numPr>
+          <w:ilvl w:val="2"/>
+          <w:numId w:val="10"/>
+        </w:numPr>
+        <w:rPr>
+          <w:b/>
+          <w:sz w:val="23"/>
+          <w:szCs w:val="23"/>
+        </w:rPr>
+      </w:pPr>
+      <w:r>
+        <w:rPr>
+          <w:b/>
+          <w:sz w:val="23"/>
+          <w:szCs w:val="23"/>
+        </w:rPr>
+        <w:t>Un pulsante per modificare la data del meeting programmato</w:t>
+      </w:r>
+    </w:p>
+    <w:p>
+      <w:pPr>
+        <w:pStyle w:val="Default"/>
+        <w:numPr>
+          <w:ilvl w:val="2"/>
+          <w:numId w:val="10"/>
+        </w:numPr>
+        <w:rPr>
+          <w:b/>
+          <w:sz w:val="23"/>
+          <w:szCs w:val="23"/>
+        </w:rPr>
+      </w:pPr>
+      <w:r>
+        <w:rPr>
+          <w:b/>
+          <w:sz w:val="23"/>
+          <w:szCs w:val="23"/>
+        </w:rPr>
+        <w:t>Un pulsante per modificare l’ora del meeting programmato</w:t>
+      </w:r>
+    </w:p>
+    <w:p>
+      <w:pPr>
+        <w:pStyle w:val="Default"/>
+        <w:numPr>
+          <w:ilvl w:val="2"/>
+          <w:numId w:val="10"/>
+        </w:numPr>
+        <w:rPr>
+          <w:b/>
+          <w:sz w:val="23"/>
+          <w:szCs w:val="23"/>
+        </w:rPr>
+      </w:pPr>
+      <w:r>
+        <w:rPr>
+          <w:b/>
+          <w:sz w:val="23"/>
+          <w:szCs w:val="23"/>
+        </w:rPr>
+        <w:t>Un pulsante per modificare l’oggetto del meeting</w:t>
+      </w:r>
+    </w:p>
+    <w:p>
+      <w:pPr>
+        <w:pStyle w:val="Default"/>
+        <w:numPr>
+          <w:ilvl w:val="2"/>
+          <w:numId w:val="10"/>
+        </w:numPr>
+        <w:rPr>
+          <w:b/>
+          <w:sz w:val="23"/>
+          <w:szCs w:val="23"/>
+        </w:rPr>
+      </w:pPr>
+      <w:r>
+        <w:rPr>
+          <w:b/>
+          <w:sz w:val="23"/>
+          <w:szCs w:val="23"/>
+        </w:rPr>
+        <w:t>Un pulsante per salvare le modifiche effettuate sul meeting selezionato</w:t>
+      </w:r>
+    </w:p>
+    <w:p>
+      <w:pPr>
+        <w:pStyle w:val="Default"/>
+        <w:numPr>
+          <w:ilvl w:val="2"/>
+          <w:numId w:val="10"/>
+        </w:numPr>
+        <w:rPr>
+          <w:b/>
+          <w:sz w:val="23"/>
+          <w:szCs w:val="23"/>
+        </w:rPr>
+      </w:pPr>
+      <w:r>
+        <w:rPr>
+          <w:b/>
+          <w:sz w:val="23"/>
+          <w:szCs w:val="23"/>
+        </w:rPr>
+        <w:t>Un pulsante per ritornare indietro</w:t>
+      </w:r>
+    </w:p>
+    <w:p>
+      <w:pPr>
+        <w:pStyle w:val="Default"/>
+        <w:ind w:left="1780"/>
+        <w:rPr>
+          <w:b/>
+          <w:sz w:val="23"/>
+          <w:szCs w:val="23"/>
+        </w:rPr>
+      </w:pPr>
+    </w:p>
+    <w:p>
+      <w:pPr>
+        <w:pStyle w:val="Default"/>
+        <w:ind w:left="2500"/>
+        <w:rPr>
+          <w:b/>
+          <w:sz w:val="23"/>
+          <w:szCs w:val="23"/>
+        </w:rPr>
+      </w:pPr>
+      <w:r>
+        <w:rPr>
+          <w:b/>
+          <w:sz w:val="23"/>
+          <w:szCs w:val="23"/>
+        </w:rPr>
+        <w:t xml:space="preserve">Il pannello elimina meeting </w:t>
+      </w:r>
+      <w:r>
+        <w:rPr>
+          <w:b/>
+          <w:sz w:val="23"/>
+          <w:szCs w:val="23"/>
+        </w:rPr>
+        <w:t>sarà strutturato nel seguente modo:</w:t>
+      </w:r>
+    </w:p>
+    <w:p>
+      <w:pPr>
+        <w:pStyle w:val="Default"/>
+        <w:numPr>
+          <w:ilvl w:val="2"/>
+          <w:numId w:val="10"/>
+        </w:numPr>
+        <w:rPr>
+          <w:b/>
+          <w:sz w:val="23"/>
+          <w:szCs w:val="23"/>
+        </w:rPr>
+      </w:pPr>
+      <w:r>
+        <w:rPr>
+          <w:b/>
+          <w:sz w:val="23"/>
+          <w:szCs w:val="23"/>
+        </w:rPr>
+        <w:t>Un pulsante per selezionare un meeting</w:t>
+      </w:r>
+    </w:p>
+    <w:p>
+      <w:pPr>
+        <w:pStyle w:val="Default"/>
+        <w:numPr>
+          <w:ilvl w:val="2"/>
+          <w:numId w:val="10"/>
+        </w:numPr>
+        <w:rPr>
+          <w:b/>
+          <w:sz w:val="23"/>
+          <w:szCs w:val="23"/>
+        </w:rPr>
+      </w:pPr>
+      <w:r>
+        <w:rPr>
+          <w:b/>
+          <w:sz w:val="23"/>
+          <w:szCs w:val="23"/>
+        </w:rPr>
+        <w:t>Un pulsante per confermare l’eliminazione del meeting</w:t>
+      </w:r>
+    </w:p>
+    <w:p>
+      <w:pPr>
+        <w:pStyle w:val="Default"/>
+        <w:numPr>
+          <w:ilvl w:val="2"/>
+          <w:numId w:val="10"/>
+        </w:numPr>
+        <w:rPr>
+          <w:b/>
+          <w:sz w:val="23"/>
+          <w:szCs w:val="23"/>
+        </w:rPr>
+      </w:pPr>
+      <w:r>
+        <w:rPr>
+          <w:b/>
+          <w:sz w:val="23"/>
+          <w:szCs w:val="23"/>
+        </w:rPr>
+        <w:t>Un pulsante per ritornare indietro</w:t>
+      </w:r>
+    </w:p>
+    <w:p>
+      <w:pPr>
+        <w:pStyle w:val="Default"/>
+        <w:ind w:left="1780"/>
+        <w:rPr>
+          <w:b/>
+          <w:sz w:val="23"/>
+          <w:szCs w:val="23"/>
+        </w:rPr>
+      </w:pPr>
+    </w:p>
+    <w:p>
+      <w:pPr>
+        <w:pStyle w:val="Default"/>
+        <w:ind w:left="2500"/>
+        <w:rPr>
+          <w:b/>
+          <w:sz w:val="23"/>
+          <w:szCs w:val="23"/>
+        </w:rPr>
+      </w:pPr>
+      <w:r>
+        <w:rPr>
+          <w:b/>
+          <w:sz w:val="23"/>
+          <w:szCs w:val="23"/>
+        </w:rPr>
+        <w:t xml:space="preserve">Il pannello visualizza amministratore </w:t>
+      </w:r>
+      <w:r>
+        <w:rPr>
+          <w:b/>
+          <w:sz w:val="23"/>
+          <w:szCs w:val="23"/>
+        </w:rPr>
+        <w:t>sarà strutturato nel seguente modo:</w:t>
+      </w:r>
+    </w:p>
+    <w:p>
+      <w:pPr>
+        <w:pStyle w:val="Default"/>
+        <w:numPr>
+          <w:ilvl w:val="0"/>
+          <w:numId w:val="11"/>
+        </w:numPr>
+        <w:rPr>
+          <w:b/>
+          <w:sz w:val="23"/>
+          <w:szCs w:val="23"/>
+        </w:rPr>
+      </w:pPr>
+      <w:r>
+        <w:rPr>
+          <w:b/>
+          <w:sz w:val="23"/>
+          <w:szCs w:val="23"/>
+        </w:rPr>
+        <w:t xml:space="preserve">Un pulsante per visualizzare </w:t>
+      </w:r>
+      <w:r>
+        <w:rPr>
+          <w:b/>
+          <w:sz w:val="23"/>
+          <w:szCs w:val="23"/>
+        </w:rPr>
+        <w:t>le persone presenti in azienda</w:t>
+      </w:r>
+    </w:p>
+    <w:p>
+      <w:pPr>
+        <w:pStyle w:val="Default"/>
+        <w:numPr>
+          <w:ilvl w:val="0"/>
+          <w:numId w:val="11"/>
+        </w:numPr>
+        <w:rPr>
+          <w:b/>
+          <w:sz w:val="23"/>
+          <w:szCs w:val="23"/>
+        </w:rPr>
+      </w:pPr>
+      <w:r>
+        <w:rPr>
+          <w:b/>
+          <w:sz w:val="23"/>
+          <w:szCs w:val="23"/>
+        </w:rPr>
+        <w:t>Un pulsante per visualizzare i meeting</w:t>
+      </w:r>
+    </w:p>
+    <w:p>
+      <w:pPr>
+        <w:pStyle w:val="Default"/>
+        <w:numPr>
+          <w:ilvl w:val="0"/>
+          <w:numId w:val="11"/>
+        </w:numPr>
+        <w:rPr>
+          <w:b/>
+          <w:sz w:val="23"/>
+          <w:szCs w:val="23"/>
+        </w:rPr>
+      </w:pPr>
+      <w:r>
+        <w:rPr>
+          <w:b/>
+          <w:sz w:val="23"/>
+          <w:szCs w:val="23"/>
+        </w:rPr>
+        <w:t>Un pulsante per visualizzare il log</w:t>
+      </w:r>
+    </w:p>
+    <w:p>
+      <w:pPr>
+        <w:pStyle w:val="Default"/>
+        <w:numPr>
+          <w:ilvl w:val="0"/>
+          <w:numId w:val="11"/>
+        </w:numPr>
+        <w:rPr>
+          <w:b/>
+          <w:sz w:val="23"/>
+          <w:szCs w:val="23"/>
+        </w:rPr>
+      </w:pPr>
+      <w:r>
+        <w:rPr>
+          <w:b/>
+          <w:sz w:val="23"/>
+          <w:szCs w:val="23"/>
+        </w:rPr>
+        <w:t>Un pulsante per stampare i meeting</w:t>
+      </w:r>
+    </w:p>
+    <w:p>
+      <w:pPr>
+        <w:pStyle w:val="Default"/>
+        <w:numPr>
+          <w:ilvl w:val="0"/>
+          <w:numId w:val="11"/>
+        </w:numPr>
+        <w:rPr>
+          <w:b/>
+          <w:sz w:val="23"/>
+          <w:szCs w:val="23"/>
+        </w:rPr>
+      </w:pPr>
+      <w:r>
+        <w:rPr>
+          <w:b/>
+          <w:sz w:val="23"/>
+          <w:szCs w:val="23"/>
+        </w:rPr>
+        <w:t>Un pulsante per ritornare indietro</w:t>
+      </w:r>
+    </w:p>
+    <w:p>
+      <w:pPr>
+        <w:pStyle w:val="Default"/>
+        <w:rPr>
+          <w:b/>
+          <w:sz w:val="23"/>
+          <w:szCs w:val="23"/>
+        </w:rPr>
+      </w:pPr>
+    </w:p>
+    <w:p>
+      <w:pPr>
+        <w:pStyle w:val="Default"/>
+        <w:ind w:left="2500"/>
+        <w:rPr>
+          <w:b/>
+          <w:sz w:val="23"/>
+          <w:szCs w:val="23"/>
+        </w:rPr>
+      </w:pPr>
+      <w:r>
+        <w:rPr>
+          <w:b/>
+          <w:sz w:val="23"/>
+          <w:szCs w:val="23"/>
+        </w:rPr>
+        <w:t xml:space="preserve">Il pannello visualizza persone presenti </w:t>
+      </w:r>
+      <w:r>
+        <w:rPr>
+          <w:b/>
+          <w:sz w:val="23"/>
+          <w:szCs w:val="23"/>
+        </w:rPr>
+        <w:t>sarà strutturato nel seguente modo:</w:t>
+      </w:r>
+    </w:p>
+    <w:p>
+      <w:pPr>
+        <w:pStyle w:val="Default"/>
+        <w:numPr>
+          <w:ilvl w:val="0"/>
+          <w:numId w:val="12"/>
+        </w:numPr>
+        <w:rPr>
+          <w:b/>
+          <w:sz w:val="23"/>
+          <w:szCs w:val="23"/>
+        </w:rPr>
+      </w:pPr>
+      <w:r>
+        <w:rPr>
+          <w:b/>
+          <w:sz w:val="23"/>
+          <w:szCs w:val="23"/>
+        </w:rPr>
+        <w:t>Una text box per visualizzare le persone presenti</w:t>
+      </w:r>
+    </w:p>
+    <w:p>
+      <w:pPr>
+        <w:pStyle w:val="Default"/>
+        <w:numPr>
+          <w:ilvl w:val="0"/>
+          <w:numId w:val="12"/>
+        </w:numPr>
+        <w:rPr>
+          <w:b/>
+          <w:sz w:val="23"/>
+          <w:szCs w:val="23"/>
+        </w:rPr>
+      </w:pPr>
+      <w:r>
+        <w:rPr>
+          <w:b/>
+          <w:sz w:val="23"/>
+          <w:szCs w:val="23"/>
+        </w:rPr>
+        <w:t>Un pulsante per ritornare indietro</w:t>
+      </w:r>
+    </w:p>
+    <w:p>
+      <w:pPr>
+        <w:pStyle w:val="Default"/>
+        <w:rPr>
+          <w:b/>
+          <w:sz w:val="23"/>
+          <w:szCs w:val="23"/>
+        </w:rPr>
+      </w:pPr>
+    </w:p>
+    <w:p>
+      <w:pPr>
+        <w:pStyle w:val="Default"/>
+        <w:ind w:left="2500"/>
+        <w:rPr>
+          <w:b/>
+          <w:sz w:val="23"/>
+          <w:szCs w:val="23"/>
+        </w:rPr>
+      </w:pPr>
+    </w:p>
+    <w:p>
+      <w:pPr>
+        <w:pStyle w:val="Default"/>
+        <w:ind w:left="2500"/>
+        <w:rPr>
+          <w:b/>
+          <w:sz w:val="23"/>
+          <w:szCs w:val="23"/>
+        </w:rPr>
+      </w:pPr>
+    </w:p>
+    <w:p>
+      <w:pPr>
+        <w:pStyle w:val="Default"/>
+        <w:ind w:left="2500"/>
+        <w:rPr>
+          <w:b/>
+          <w:sz w:val="23"/>
+          <w:szCs w:val="23"/>
+        </w:rPr>
+      </w:pPr>
+      <w:r>
+        <w:rPr>
+          <w:b/>
+          <w:sz w:val="23"/>
+          <w:szCs w:val="23"/>
+        </w:rPr>
+        <w:lastRenderedPageBreak/>
+        <w:t xml:space="preserve">Il pannello visualizza meeting </w:t>
+      </w:r>
+      <w:r>
+        <w:rPr>
+          <w:b/>
+          <w:sz w:val="23"/>
+          <w:szCs w:val="23"/>
+        </w:rPr>
+        <w:t>sarà strutturato nel seguente modo:</w:t>
+      </w:r>
+    </w:p>
+    <w:p>
+      <w:pPr>
+        <w:pStyle w:val="Default"/>
+        <w:numPr>
+          <w:ilvl w:val="0"/>
+          <w:numId w:val="13"/>
+        </w:numPr>
+        <w:rPr>
+          <w:b/>
+          <w:sz w:val="23"/>
+          <w:szCs w:val="23"/>
+        </w:rPr>
+      </w:pPr>
+      <w:r>
+        <w:rPr>
+          <w:b/>
+          <w:sz w:val="23"/>
+          <w:szCs w:val="23"/>
+        </w:rPr>
+        <w:t>Un pulsante per selezionare da che orario visualizzare i meeting disponibili</w:t>
+      </w:r>
+    </w:p>
+    <w:p>
+      <w:pPr>
+        <w:pStyle w:val="Default"/>
+        <w:numPr>
+          <w:ilvl w:val="0"/>
+          <w:numId w:val="13"/>
+        </w:numPr>
+        <w:rPr>
+          <w:b/>
+          <w:sz w:val="23"/>
+          <w:szCs w:val="23"/>
+        </w:rPr>
+      </w:pPr>
+      <w:r>
+        <w:rPr>
+          <w:b/>
+          <w:sz w:val="23"/>
+          <w:szCs w:val="23"/>
+        </w:rPr>
+        <w:t>Una text box per visualizzare i meeting</w:t>
+      </w:r>
+    </w:p>
+    <w:p>
+      <w:pPr>
+        <w:pStyle w:val="Default"/>
+        <w:numPr>
+          <w:ilvl w:val="0"/>
+          <w:numId w:val="13"/>
+        </w:numPr>
+        <w:rPr>
+          <w:b/>
+          <w:sz w:val="23"/>
+          <w:szCs w:val="23"/>
+        </w:rPr>
+      </w:pPr>
+      <w:r>
+        <w:rPr>
+          <w:b/>
+          <w:sz w:val="23"/>
+          <w:szCs w:val="23"/>
+        </w:rPr>
+        <w:t>Un pulsante per ritornare indietro</w:t>
+      </w:r>
+    </w:p>
+    <w:p>
+      <w:pPr>
+        <w:pStyle w:val="Default"/>
+        <w:rPr>
+          <w:b/>
+          <w:sz w:val="23"/>
+          <w:szCs w:val="23"/>
+        </w:rPr>
+      </w:pPr>
+    </w:p>
+    <w:p>
+      <w:pPr>
+        <w:pStyle w:val="Default"/>
+        <w:ind w:left="2500"/>
+        <w:rPr>
+          <w:b/>
+          <w:sz w:val="23"/>
+          <w:szCs w:val="23"/>
+        </w:rPr>
+      </w:pPr>
+      <w:r>
+        <w:rPr>
+          <w:b/>
+          <w:sz w:val="23"/>
+          <w:szCs w:val="23"/>
+        </w:rPr>
+        <w:t>Il pannello visualizza log sarà strutturato nel seguente modo:</w:t>
+      </w:r>
+    </w:p>
+    <w:p>
+      <w:pPr>
+        <w:pStyle w:val="Default"/>
+        <w:numPr>
+          <w:ilvl w:val="0"/>
+          <w:numId w:val="14"/>
+        </w:numPr>
+        <w:rPr>
+          <w:b/>
+          <w:sz w:val="23"/>
+          <w:szCs w:val="23"/>
+        </w:rPr>
+      </w:pPr>
+      <w:r>
+        <w:rPr>
+          <w:b/>
+          <w:sz w:val="23"/>
+          <w:szCs w:val="23"/>
+        </w:rPr>
+        <w:t>Una text box per visualizzare i</w:t>
+      </w:r>
+      <w:r>
+        <w:rPr>
+          <w:b/>
+          <w:sz w:val="23"/>
+          <w:szCs w:val="23"/>
+        </w:rPr>
+        <w:t>l log di accesso degli administrators</w:t>
+      </w:r>
+    </w:p>
+    <w:p>
+      <w:pPr>
+        <w:pStyle w:val="Default"/>
+        <w:numPr>
+          <w:ilvl w:val="0"/>
+          <w:numId w:val="13"/>
+        </w:numPr>
+        <w:rPr>
+          <w:b/>
+          <w:sz w:val="23"/>
+          <w:szCs w:val="23"/>
+        </w:rPr>
+      </w:pPr>
+      <w:r>
+        <w:rPr>
+          <w:b/>
+          <w:sz w:val="23"/>
+          <w:szCs w:val="23"/>
+        </w:rPr>
+        <w:t>Un pulsante per ritornare indietro</w:t>
+      </w:r>
+    </w:p>
+    <w:p>
+      <w:pPr>
+        <w:pStyle w:val="Default"/>
+        <w:ind w:left="2500"/>
+        <w:rPr>
+          <w:b/>
+          <w:sz w:val="23"/>
+          <w:szCs w:val="23"/>
+        </w:rPr>
+      </w:pPr>
     </w:p>
     <w:p>
       <w:pPr>
@@ -2609,15 +3576,7 @@
           <w:sz w:val="23"/>
           <w:szCs w:val="23"/>
         </w:rPr>
-        <w:t>Un pulsante per collegarsi al</w:t>
-      </w:r>
-      <w:r>
-        <w:rPr>
-          <w:b/>
-          <w:sz w:val="23"/>
-          <w:szCs w:val="23"/>
-        </w:rPr>
-        <w:t>l’accesso ospite</w:t>
+        <w:t>Un pulsante per collegarsi all’accesso ospite</w:t>
       </w:r>
       <w:r>
         <w:rPr>
@@ -2633,15 +3592,7 @@
           <w:sz w:val="23"/>
           <w:szCs w:val="23"/>
         </w:rPr>
-        <w:t>L’accesso ospite</w:t>
-      </w:r>
-      <w:r>
-        <w:rPr>
-          <w:b/>
-          <w:sz w:val="23"/>
-          <w:szCs w:val="23"/>
-        </w:rPr>
-        <w:t xml:space="preserve"> sarà strutturato nel seguente modo:</w:t>
+        <w:t>L’accesso ospite sarà strutturato nel seguente modo:</w:t>
       </w:r>
     </w:p>
     <w:p>
@@ -2803,31 +3754,7 @@
           <w:sz w:val="23"/>
           <w:szCs w:val="23"/>
         </w:rPr>
-        <w:t xml:space="preserve">Un pulsante per </w:t>
-      </w:r>
-      <w:r>
-        <w:rPr>
-          <w:b/>
-          <w:sz w:val="23"/>
-          <w:szCs w:val="23"/>
-        </w:rPr>
-        <w:t>richiedere</w:t>
-      </w:r>
-      <w:r>
-        <w:rPr>
-          <w:b/>
-          <w:sz w:val="23"/>
-          <w:szCs w:val="23"/>
-        </w:rPr>
-        <w:t xml:space="preserve"> </w:t>
-      </w:r>
-      <w:r>
-        <w:rPr>
-          <w:b/>
-          <w:sz w:val="23"/>
-          <w:szCs w:val="23"/>
-        </w:rPr>
-        <w:t>il meeting inviando un’email al personale autorizzato</w:t>
+        <w:t>Un pulsante per richiedere il meeting inviando un’email al personale autorizzato</w:t>
       </w:r>
     </w:p>
     <w:p>
@@ -3192,16 +4119,11 @@
         <w:ind w:left="1380"/>
       </w:pPr>
       <w:r>
-        <w:t xml:space="preserve">Il sistema non dovrà violare diritti sul copyright di nessun tipo di nessun prodotto già </w:t>
-      </w:r>
-      <w:bookmarkStart w:id="0" w:name="_GoBack"/>
-      <w:bookmarkEnd w:id="0"/>
-      <w:r>
-        <w:t xml:space="preserve">esistente. Il sistema non dovrà contenere riferimenti diretti o indiretti a software già </w:t>
+        <w:t xml:space="preserve">Il sistema non dovrà violare diritti sul copyright di nessun tipo di nessun prodotto già esistente. Il sistema non dovrà contenere riferimenti diretti o indiretti a software già esistenti se non esplicitamente espresso dalla casa di produzione del software in </w:t>
       </w:r>
       <w:r>
         <w:lastRenderedPageBreak/>
-        <w:t xml:space="preserve">esistenti se non esplicitamente espresso dalla casa di produzione del software in oggetto. Quanto detto va esteso a tutti i marchi registrati in genere in quanto requisito legale necessario è quello di rispettare la normativa sull'uso di titoli già esistenti ed adeguatamente registrati e la normativa regolante le forme di pubblicità indiretta. Il sistema in ogni sua singola componente non dovrà ricalcare il design grafico di nessun altro prodotto già in commercio e che goda di Author Rights. Il Sistema può riutilizzare solo parti di architetture non proprietarie o sottostanti a License Authoring di tipo libero o semi-libero oppure Open Source. Il sistema non dovrà riutilizzare formati già esistenti e regolarmente brevettati. </w:t>
+        <w:t xml:space="preserve">oggetto. Quanto detto va esteso a tutti i marchi registrati in genere in quanto requisito legale necessario è quello di rispettare la normativa sull'uso di titoli già esistenti ed adeguatamente registrati e la normativa regolante le forme di pubblicità indiretta. Il sistema in ogni sua singola componente non dovrà ricalcare il design grafico di nessun altro prodotto già in commercio e che goda di Author Rights. Il Sistema può riutilizzare solo parti di architetture non proprietarie o sottostanti a License Authoring di tipo libero o semi-libero oppure Open Source. Il sistema non dovrà riutilizzare formati già esistenti e regolarmente brevettati. </w:t>
       </w:r>
     </w:p>
     <w:p>
@@ -3376,7 +4298,7 @@
 </file>
 
 <file path=word/numbering.xml><?xml version="1.0" encoding="utf-8"?>
-<w:numbering xmlns:wpc="http://schemas.microsoft.com/office/word/2010/wordprocessingCanvas" xmlns:cx="http://schemas.microsoft.com/office/drawing/2014/chartex" xmlns:cx1="http://schemas.microsoft.com/office/drawing/2015/9/8/chartex" xmlns:cx2="http://schemas.microsoft.com/office/drawing/2015/10/21/chartex" xmlns:cx3="http://schemas.microsoft.com/office/drawing/2016/5/9/chartex" xmlns:cx4="http://schemas.microsoft.com/office/drawing/2016/5/10/chartex" xmlns:cx5="http://schemas.microsoft.com/office/drawing/2016/5/11/chartex" xmlns:cx6="http://schemas.microsoft.com/office/drawing/2016/5/12/chartex" xmlns:cx7="http://schemas.microsoft.com/office/drawing/2016/5/13/chartex" xmlns:cx8="http://schemas.microsoft.com/office/drawing/2016/5/14/chartex" xmlns:mc="http://schemas.openxmlformats.org/markup-compatibility/2006" xmlns:aink="http://schemas.microsoft.com/office/drawing/2016/ink" xmlns:am3d="http://schemas.microsoft.com/office/drawing/2017/model3d" xmlns:o="urn:schemas-microsoft-com:office:office" xmlns:r="http://schemas.openxmlformats.org/officeDocument/2006/relationships" xmlns:m="http://schemas.openxmlformats.org/officeDocument/2006/math" xmlns:v="urn:schemas-microsoft-com:vml" xmlns:wp14="http://schemas.microsoft.com/office/word/2010/wordprocessingDrawing" xmlns:wp="http://schemas.openxmlformats.org/drawingml/2006/wordprocessingDrawing" xmlns:w10="urn:schemas-microsoft-com:office:word" xmlns:w="http://schemas.openxmlformats.org/wordprocessingml/2006/main" xmlns:w14="http://schemas.microsoft.com/office/word/2010/wordml" xmlns:w15="http://schemas.microsoft.com/office/word/2012/wordml" xmlns:w16cid="http://schemas.microsoft.com/office/word/2016/wordml/cid" xmlns:w16se="http://schemas.microsoft.com/office/word/2015/wordml/symex" xmlns:wpg="http://schemas.microsoft.com/office/word/2010/wordprocessingGroup" xmlns:wpi="http://schemas.microsoft.com/office/word/2010/wordprocessingInk" xmlns:wne="http://schemas.microsoft.com/office/word/2006/wordml" xmlns:wps="http://schemas.microsoft.com/office/word/2010/wordprocessingShape" mc:Ignorable="w14 w15 w16se w16cid wp14">
+<w:numbering xmlns:wpc="http://schemas.microsoft.com/office/word/2010/wordprocessingCanvas" xmlns:cx="http://schemas.microsoft.com/office/drawing/2014/chartex" xmlns:cx1="http://schemas.microsoft.com/office/drawing/2015/9/8/chartex" xmlns:cx2="http://schemas.microsoft.com/office/drawing/2015/10/21/chartex" xmlns:cx3="http://schemas.microsoft.com/office/drawing/2016/5/9/chartex" xmlns:cx4="http://schemas.microsoft.com/office/drawing/2016/5/10/chartex" xmlns:cx5="http://schemas.microsoft.com/office/drawing/2016/5/11/chartex" xmlns:cx6="http://schemas.microsoft.com/office/drawing/2016/5/12/chartex" xmlns:cx7="http://schemas.microsoft.com/office/drawing/2016/5/13/chartex" xmlns:cx8="http://schemas.microsoft.com/office/drawing/2016/5/14/chartex" xmlns:mc="http://schemas.openxmlformats.org/markup-compatibility/2006" xmlns:aink="http://schemas.microsoft.com/office/drawing/2016/ink" xmlns:am3d="http://schemas.microsoft.com/office/drawing/2017/model3d" xmlns:o="urn:schemas-microsoft-com:office:office" xmlns:r="http://schemas.openxmlformats.org/officeDocument/2006/relationships" xmlns:m="http://schemas.openxmlformats.org/officeDocument/2006/math" xmlns:v="urn:schemas-microsoft-com:vml" xmlns:wp14="http://schemas.microsoft.com/office/word/2010/wordprocessingDrawing" xmlns:wp="http://schemas.openxmlformats.org/drawingml/2006/wordprocessingDrawing" xmlns:w10="urn:schemas-microsoft-com:office:word" xmlns:w="http://schemas.openxmlformats.org/wordprocessingml/2006/main" xmlns:w14="http://schemas.microsoft.com/office/word/2010/wordml" xmlns:w15="http://schemas.microsoft.com/office/word/2012/wordml" xmlns:w16cex="http://schemas.microsoft.com/office/word/2018/wordml/cex" xmlns:w16cid="http://schemas.microsoft.com/office/word/2016/wordml/cid" xmlns:w16="http://schemas.microsoft.com/office/word/2018/wordml" xmlns:w16se="http://schemas.microsoft.com/office/word/2015/wordml/symex" xmlns:wpg="http://schemas.microsoft.com/office/word/2010/wordprocessingGroup" xmlns:wpi="http://schemas.microsoft.com/office/word/2010/wordprocessingInk" xmlns:wne="http://schemas.microsoft.com/office/word/2006/wordml" xmlns:wps="http://schemas.microsoft.com/office/word/2010/wordprocessingShape" mc:Ignorable="w14 w15 w16se w16cid w16 w16cex wp14">
   <w:abstractNum w:abstractNumId="0" w15:restartNumberingAfterBreak="0">
     <w:nsid w:val="081C41F1"/>
     <w:multiLevelType w:val="hybridMultilevel"/>
@@ -3705,6 +4627,119 @@
     </w:lvl>
   </w:abstractNum>
   <w:abstractNum w:abstractNumId="3" w15:restartNumberingAfterBreak="0">
+    <w:nsid w:val="41726847"/>
+    <w:multiLevelType w:val="hybridMultilevel"/>
+    <w:tmpl w:val="622E1CC8"/>
+    <w:lvl w:ilvl="0" w:tplc="04100005">
+      <w:start w:val="1"/>
+      <w:numFmt w:val="bullet"/>
+      <w:lvlText w:val=""/>
+      <w:lvlJc w:val="left"/>
+      <w:pPr>
+        <w:ind w:left="3220" w:hanging="360"/>
+      </w:pPr>
+      <w:rPr>
+        <w:rFonts w:ascii="Wingdings" w:hAnsi="Wingdings" w:hint="default"/>
+      </w:rPr>
+    </w:lvl>
+    <w:lvl w:ilvl="1" w:tplc="04100003" w:tentative="1">
+      <w:start w:val="1"/>
+      <w:numFmt w:val="bullet"/>
+      <w:lvlText w:val="o"/>
+      <w:lvlJc w:val="left"/>
+      <w:pPr>
+        <w:ind w:left="3940" w:hanging="360"/>
+      </w:pPr>
+      <w:rPr>
+        <w:rFonts w:ascii="Courier New" w:hAnsi="Courier New" w:cs="Courier New" w:hint="default"/>
+      </w:rPr>
+    </w:lvl>
+    <w:lvl w:ilvl="2" w:tplc="04100005" w:tentative="1">
+      <w:start w:val="1"/>
+      <w:numFmt w:val="bullet"/>
+      <w:lvlText w:val=""/>
+      <w:lvlJc w:val="left"/>
+      <w:pPr>
+        <w:ind w:left="4660" w:hanging="360"/>
+      </w:pPr>
+      <w:rPr>
+        <w:rFonts w:ascii="Wingdings" w:hAnsi="Wingdings" w:hint="default"/>
+      </w:rPr>
+    </w:lvl>
+    <w:lvl w:ilvl="3" w:tplc="04100001" w:tentative="1">
+      <w:start w:val="1"/>
+      <w:numFmt w:val="bullet"/>
+      <w:lvlText w:val=""/>
+      <w:lvlJc w:val="left"/>
+      <w:pPr>
+        <w:ind w:left="5380" w:hanging="360"/>
+      </w:pPr>
+      <w:rPr>
+        <w:rFonts w:ascii="Symbol" w:hAnsi="Symbol" w:hint="default"/>
+      </w:rPr>
+    </w:lvl>
+    <w:lvl w:ilvl="4" w:tplc="04100003" w:tentative="1">
+      <w:start w:val="1"/>
+      <w:numFmt w:val="bullet"/>
+      <w:lvlText w:val="o"/>
+      <w:lvlJc w:val="left"/>
+      <w:pPr>
+        <w:ind w:left="6100" w:hanging="360"/>
+      </w:pPr>
+      <w:rPr>
+        <w:rFonts w:ascii="Courier New" w:hAnsi="Courier New" w:cs="Courier New" w:hint="default"/>
+      </w:rPr>
+    </w:lvl>
+    <w:lvl w:ilvl="5" w:tplc="04100005" w:tentative="1">
+      <w:start w:val="1"/>
+      <w:numFmt w:val="bullet"/>
+      <w:lvlText w:val=""/>
+      <w:lvlJc w:val="left"/>
+      <w:pPr>
+        <w:ind w:left="6820" w:hanging="360"/>
+      </w:pPr>
+      <w:rPr>
+        <w:rFonts w:ascii="Wingdings" w:hAnsi="Wingdings" w:hint="default"/>
+      </w:rPr>
+    </w:lvl>
+    <w:lvl w:ilvl="6" w:tplc="04100001" w:tentative="1">
+      <w:start w:val="1"/>
+      <w:numFmt w:val="bullet"/>
+      <w:lvlText w:val=""/>
+      <w:lvlJc w:val="left"/>
+      <w:pPr>
+        <w:ind w:left="7540" w:hanging="360"/>
+      </w:pPr>
+      <w:rPr>
+        <w:rFonts w:ascii="Symbol" w:hAnsi="Symbol" w:hint="default"/>
+      </w:rPr>
+    </w:lvl>
+    <w:lvl w:ilvl="7" w:tplc="04100003" w:tentative="1">
+      <w:start w:val="1"/>
+      <w:numFmt w:val="bullet"/>
+      <w:lvlText w:val="o"/>
+      <w:lvlJc w:val="left"/>
+      <w:pPr>
+        <w:ind w:left="8260" w:hanging="360"/>
+      </w:pPr>
+      <w:rPr>
+        <w:rFonts w:ascii="Courier New" w:hAnsi="Courier New" w:cs="Courier New" w:hint="default"/>
+      </w:rPr>
+    </w:lvl>
+    <w:lvl w:ilvl="8" w:tplc="04100005" w:tentative="1">
+      <w:start w:val="1"/>
+      <w:numFmt w:val="bullet"/>
+      <w:lvlText w:val=""/>
+      <w:lvlJc w:val="left"/>
+      <w:pPr>
+        <w:ind w:left="8980" w:hanging="360"/>
+      </w:pPr>
+      <w:rPr>
+        <w:rFonts w:ascii="Wingdings" w:hAnsi="Wingdings" w:hint="default"/>
+      </w:rPr>
+    </w:lvl>
+  </w:abstractNum>
+  <w:abstractNum w:abstractNumId="4" w15:restartNumberingAfterBreak="0">
     <w:nsid w:val="46C9614B"/>
     <w:multiLevelType w:val="hybridMultilevel"/>
     <w:tmpl w:val="A31E32AC"/>
@@ -3790,7 +4825,7 @@
       </w:pPr>
     </w:lvl>
   </w:abstractNum>
-  <w:abstractNum w:abstractNumId="4" w15:restartNumberingAfterBreak="0">
+  <w:abstractNum w:abstractNumId="5" w15:restartNumberingAfterBreak="0">
     <w:nsid w:val="4A804B72"/>
     <w:multiLevelType w:val="multilevel"/>
     <w:tmpl w:val="DE26D940"/>
@@ -3914,7 +4949,120 @@
       </w:pPr>
     </w:lvl>
   </w:abstractNum>
-  <w:abstractNum w:abstractNumId="5" w15:restartNumberingAfterBreak="0">
+  <w:abstractNum w:abstractNumId="6" w15:restartNumberingAfterBreak="0">
+    <w:nsid w:val="4FED7195"/>
+    <w:multiLevelType w:val="hybridMultilevel"/>
+    <w:tmpl w:val="7C4E1D6C"/>
+    <w:lvl w:ilvl="0" w:tplc="04100005">
+      <w:start w:val="1"/>
+      <w:numFmt w:val="bullet"/>
+      <w:lvlText w:val=""/>
+      <w:lvlJc w:val="left"/>
+      <w:pPr>
+        <w:ind w:left="3555" w:hanging="360"/>
+      </w:pPr>
+      <w:rPr>
+        <w:rFonts w:ascii="Wingdings" w:hAnsi="Wingdings" w:hint="default"/>
+      </w:rPr>
+    </w:lvl>
+    <w:lvl w:ilvl="1" w:tplc="04100003" w:tentative="1">
+      <w:start w:val="1"/>
+      <w:numFmt w:val="bullet"/>
+      <w:lvlText w:val="o"/>
+      <w:lvlJc w:val="left"/>
+      <w:pPr>
+        <w:ind w:left="4275" w:hanging="360"/>
+      </w:pPr>
+      <w:rPr>
+        <w:rFonts w:ascii="Courier New" w:hAnsi="Courier New" w:cs="Courier New" w:hint="default"/>
+      </w:rPr>
+    </w:lvl>
+    <w:lvl w:ilvl="2" w:tplc="04100005" w:tentative="1">
+      <w:start w:val="1"/>
+      <w:numFmt w:val="bullet"/>
+      <w:lvlText w:val=""/>
+      <w:lvlJc w:val="left"/>
+      <w:pPr>
+        <w:ind w:left="4995" w:hanging="360"/>
+      </w:pPr>
+      <w:rPr>
+        <w:rFonts w:ascii="Wingdings" w:hAnsi="Wingdings" w:hint="default"/>
+      </w:rPr>
+    </w:lvl>
+    <w:lvl w:ilvl="3" w:tplc="04100001" w:tentative="1">
+      <w:start w:val="1"/>
+      <w:numFmt w:val="bullet"/>
+      <w:lvlText w:val=""/>
+      <w:lvlJc w:val="left"/>
+      <w:pPr>
+        <w:ind w:left="5715" w:hanging="360"/>
+      </w:pPr>
+      <w:rPr>
+        <w:rFonts w:ascii="Symbol" w:hAnsi="Symbol" w:hint="default"/>
+      </w:rPr>
+    </w:lvl>
+    <w:lvl w:ilvl="4" w:tplc="04100003" w:tentative="1">
+      <w:start w:val="1"/>
+      <w:numFmt w:val="bullet"/>
+      <w:lvlText w:val="o"/>
+      <w:lvlJc w:val="left"/>
+      <w:pPr>
+        <w:ind w:left="6435" w:hanging="360"/>
+      </w:pPr>
+      <w:rPr>
+        <w:rFonts w:ascii="Courier New" w:hAnsi="Courier New" w:cs="Courier New" w:hint="default"/>
+      </w:rPr>
+    </w:lvl>
+    <w:lvl w:ilvl="5" w:tplc="04100005" w:tentative="1">
+      <w:start w:val="1"/>
+      <w:numFmt w:val="bullet"/>
+      <w:lvlText w:val=""/>
+      <w:lvlJc w:val="left"/>
+      <w:pPr>
+        <w:ind w:left="7155" w:hanging="360"/>
+      </w:pPr>
+      <w:rPr>
+        <w:rFonts w:ascii="Wingdings" w:hAnsi="Wingdings" w:hint="default"/>
+      </w:rPr>
+    </w:lvl>
+    <w:lvl w:ilvl="6" w:tplc="04100001" w:tentative="1">
+      <w:start w:val="1"/>
+      <w:numFmt w:val="bullet"/>
+      <w:lvlText w:val=""/>
+      <w:lvlJc w:val="left"/>
+      <w:pPr>
+        <w:ind w:left="7875" w:hanging="360"/>
+      </w:pPr>
+      <w:rPr>
+        <w:rFonts w:ascii="Symbol" w:hAnsi="Symbol" w:hint="default"/>
+      </w:rPr>
+    </w:lvl>
+    <w:lvl w:ilvl="7" w:tplc="04100003" w:tentative="1">
+      <w:start w:val="1"/>
+      <w:numFmt w:val="bullet"/>
+      <w:lvlText w:val="o"/>
+      <w:lvlJc w:val="left"/>
+      <w:pPr>
+        <w:ind w:left="8595" w:hanging="360"/>
+      </w:pPr>
+      <w:rPr>
+        <w:rFonts w:ascii="Courier New" w:hAnsi="Courier New" w:cs="Courier New" w:hint="default"/>
+      </w:rPr>
+    </w:lvl>
+    <w:lvl w:ilvl="8" w:tplc="04100005" w:tentative="1">
+      <w:start w:val="1"/>
+      <w:numFmt w:val="bullet"/>
+      <w:lvlText w:val=""/>
+      <w:lvlJc w:val="left"/>
+      <w:pPr>
+        <w:ind w:left="9315" w:hanging="360"/>
+      </w:pPr>
+      <w:rPr>
+        <w:rFonts w:ascii="Wingdings" w:hAnsi="Wingdings" w:hint="default"/>
+      </w:rPr>
+    </w:lvl>
+  </w:abstractNum>
+  <w:abstractNum w:abstractNumId="7" w15:restartNumberingAfterBreak="0">
     <w:nsid w:val="58A27607"/>
     <w:multiLevelType w:val="hybridMultilevel"/>
     <w:tmpl w:val="77F8C182"/>
@@ -4027,7 +5175,233 @@
       </w:rPr>
     </w:lvl>
   </w:abstractNum>
-  <w:abstractNum w:abstractNumId="6" w15:restartNumberingAfterBreak="0">
+  <w:abstractNum w:abstractNumId="8" w15:restartNumberingAfterBreak="0">
+    <w:nsid w:val="6396340A"/>
+    <w:multiLevelType w:val="hybridMultilevel"/>
+    <w:tmpl w:val="5FB06E60"/>
+    <w:lvl w:ilvl="0" w:tplc="04100005">
+      <w:start w:val="1"/>
+      <w:numFmt w:val="bullet"/>
+      <w:lvlText w:val=""/>
+      <w:lvlJc w:val="left"/>
+      <w:pPr>
+        <w:ind w:left="3220" w:hanging="360"/>
+      </w:pPr>
+      <w:rPr>
+        <w:rFonts w:ascii="Wingdings" w:hAnsi="Wingdings" w:hint="default"/>
+      </w:rPr>
+    </w:lvl>
+    <w:lvl w:ilvl="1" w:tplc="04100003" w:tentative="1">
+      <w:start w:val="1"/>
+      <w:numFmt w:val="bullet"/>
+      <w:lvlText w:val="o"/>
+      <w:lvlJc w:val="left"/>
+      <w:pPr>
+        <w:ind w:left="3940" w:hanging="360"/>
+      </w:pPr>
+      <w:rPr>
+        <w:rFonts w:ascii="Courier New" w:hAnsi="Courier New" w:cs="Courier New" w:hint="default"/>
+      </w:rPr>
+    </w:lvl>
+    <w:lvl w:ilvl="2" w:tplc="04100005" w:tentative="1">
+      <w:start w:val="1"/>
+      <w:numFmt w:val="bullet"/>
+      <w:lvlText w:val=""/>
+      <w:lvlJc w:val="left"/>
+      <w:pPr>
+        <w:ind w:left="4660" w:hanging="360"/>
+      </w:pPr>
+      <w:rPr>
+        <w:rFonts w:ascii="Wingdings" w:hAnsi="Wingdings" w:hint="default"/>
+      </w:rPr>
+    </w:lvl>
+    <w:lvl w:ilvl="3" w:tplc="04100001" w:tentative="1">
+      <w:start w:val="1"/>
+      <w:numFmt w:val="bullet"/>
+      <w:lvlText w:val=""/>
+      <w:lvlJc w:val="left"/>
+      <w:pPr>
+        <w:ind w:left="5380" w:hanging="360"/>
+      </w:pPr>
+      <w:rPr>
+        <w:rFonts w:ascii="Symbol" w:hAnsi="Symbol" w:hint="default"/>
+      </w:rPr>
+    </w:lvl>
+    <w:lvl w:ilvl="4" w:tplc="04100003" w:tentative="1">
+      <w:start w:val="1"/>
+      <w:numFmt w:val="bullet"/>
+      <w:lvlText w:val="o"/>
+      <w:lvlJc w:val="left"/>
+      <w:pPr>
+        <w:ind w:left="6100" w:hanging="360"/>
+      </w:pPr>
+      <w:rPr>
+        <w:rFonts w:ascii="Courier New" w:hAnsi="Courier New" w:cs="Courier New" w:hint="default"/>
+      </w:rPr>
+    </w:lvl>
+    <w:lvl w:ilvl="5" w:tplc="04100005" w:tentative="1">
+      <w:start w:val="1"/>
+      <w:numFmt w:val="bullet"/>
+      <w:lvlText w:val=""/>
+      <w:lvlJc w:val="left"/>
+      <w:pPr>
+        <w:ind w:left="6820" w:hanging="360"/>
+      </w:pPr>
+      <w:rPr>
+        <w:rFonts w:ascii="Wingdings" w:hAnsi="Wingdings" w:hint="default"/>
+      </w:rPr>
+    </w:lvl>
+    <w:lvl w:ilvl="6" w:tplc="04100001" w:tentative="1">
+      <w:start w:val="1"/>
+      <w:numFmt w:val="bullet"/>
+      <w:lvlText w:val=""/>
+      <w:lvlJc w:val="left"/>
+      <w:pPr>
+        <w:ind w:left="7540" w:hanging="360"/>
+      </w:pPr>
+      <w:rPr>
+        <w:rFonts w:ascii="Symbol" w:hAnsi="Symbol" w:hint="default"/>
+      </w:rPr>
+    </w:lvl>
+    <w:lvl w:ilvl="7" w:tplc="04100003" w:tentative="1">
+      <w:start w:val="1"/>
+      <w:numFmt w:val="bullet"/>
+      <w:lvlText w:val="o"/>
+      <w:lvlJc w:val="left"/>
+      <w:pPr>
+        <w:ind w:left="8260" w:hanging="360"/>
+      </w:pPr>
+      <w:rPr>
+        <w:rFonts w:ascii="Courier New" w:hAnsi="Courier New" w:cs="Courier New" w:hint="default"/>
+      </w:rPr>
+    </w:lvl>
+    <w:lvl w:ilvl="8" w:tplc="04100005" w:tentative="1">
+      <w:start w:val="1"/>
+      <w:numFmt w:val="bullet"/>
+      <w:lvlText w:val=""/>
+      <w:lvlJc w:val="left"/>
+      <w:pPr>
+        <w:ind w:left="8980" w:hanging="360"/>
+      </w:pPr>
+      <w:rPr>
+        <w:rFonts w:ascii="Wingdings" w:hAnsi="Wingdings" w:hint="default"/>
+      </w:rPr>
+    </w:lvl>
+  </w:abstractNum>
+  <w:abstractNum w:abstractNumId="9" w15:restartNumberingAfterBreak="0">
+    <w:nsid w:val="63C36D19"/>
+    <w:multiLevelType w:val="hybridMultilevel"/>
+    <w:tmpl w:val="3244B62C"/>
+    <w:lvl w:ilvl="0" w:tplc="04100005">
+      <w:start w:val="1"/>
+      <w:numFmt w:val="bullet"/>
+      <w:lvlText w:val=""/>
+      <w:lvlJc w:val="left"/>
+      <w:pPr>
+        <w:ind w:left="3285" w:hanging="360"/>
+      </w:pPr>
+      <w:rPr>
+        <w:rFonts w:ascii="Wingdings" w:hAnsi="Wingdings" w:hint="default"/>
+      </w:rPr>
+    </w:lvl>
+    <w:lvl w:ilvl="1" w:tplc="04100003" w:tentative="1">
+      <w:start w:val="1"/>
+      <w:numFmt w:val="bullet"/>
+      <w:lvlText w:val="o"/>
+      <w:lvlJc w:val="left"/>
+      <w:pPr>
+        <w:ind w:left="4005" w:hanging="360"/>
+      </w:pPr>
+      <w:rPr>
+        <w:rFonts w:ascii="Courier New" w:hAnsi="Courier New" w:cs="Courier New" w:hint="default"/>
+      </w:rPr>
+    </w:lvl>
+    <w:lvl w:ilvl="2" w:tplc="04100005" w:tentative="1">
+      <w:start w:val="1"/>
+      <w:numFmt w:val="bullet"/>
+      <w:lvlText w:val=""/>
+      <w:lvlJc w:val="left"/>
+      <w:pPr>
+        <w:ind w:left="4725" w:hanging="360"/>
+      </w:pPr>
+      <w:rPr>
+        <w:rFonts w:ascii="Wingdings" w:hAnsi="Wingdings" w:hint="default"/>
+      </w:rPr>
+    </w:lvl>
+    <w:lvl w:ilvl="3" w:tplc="04100001" w:tentative="1">
+      <w:start w:val="1"/>
+      <w:numFmt w:val="bullet"/>
+      <w:lvlText w:val=""/>
+      <w:lvlJc w:val="left"/>
+      <w:pPr>
+        <w:ind w:left="5445" w:hanging="360"/>
+      </w:pPr>
+      <w:rPr>
+        <w:rFonts w:ascii="Symbol" w:hAnsi="Symbol" w:hint="default"/>
+      </w:rPr>
+    </w:lvl>
+    <w:lvl w:ilvl="4" w:tplc="04100003" w:tentative="1">
+      <w:start w:val="1"/>
+      <w:numFmt w:val="bullet"/>
+      <w:lvlText w:val="o"/>
+      <w:lvlJc w:val="left"/>
+      <w:pPr>
+        <w:ind w:left="6165" w:hanging="360"/>
+      </w:pPr>
+      <w:rPr>
+        <w:rFonts w:ascii="Courier New" w:hAnsi="Courier New" w:cs="Courier New" w:hint="default"/>
+      </w:rPr>
+    </w:lvl>
+    <w:lvl w:ilvl="5" w:tplc="04100005" w:tentative="1">
+      <w:start w:val="1"/>
+      <w:numFmt w:val="bullet"/>
+      <w:lvlText w:val=""/>
+      <w:lvlJc w:val="left"/>
+      <w:pPr>
+        <w:ind w:left="6885" w:hanging="360"/>
+      </w:pPr>
+      <w:rPr>
+        <w:rFonts w:ascii="Wingdings" w:hAnsi="Wingdings" w:hint="default"/>
+      </w:rPr>
+    </w:lvl>
+    <w:lvl w:ilvl="6" w:tplc="04100001" w:tentative="1">
+      <w:start w:val="1"/>
+      <w:numFmt w:val="bullet"/>
+      <w:lvlText w:val=""/>
+      <w:lvlJc w:val="left"/>
+      <w:pPr>
+        <w:ind w:left="7605" w:hanging="360"/>
+      </w:pPr>
+      <w:rPr>
+        <w:rFonts w:ascii="Symbol" w:hAnsi="Symbol" w:hint="default"/>
+      </w:rPr>
+    </w:lvl>
+    <w:lvl w:ilvl="7" w:tplc="04100003" w:tentative="1">
+      <w:start w:val="1"/>
+      <w:numFmt w:val="bullet"/>
+      <w:lvlText w:val="o"/>
+      <w:lvlJc w:val="left"/>
+      <w:pPr>
+        <w:ind w:left="8325" w:hanging="360"/>
+      </w:pPr>
+      <w:rPr>
+        <w:rFonts w:ascii="Courier New" w:hAnsi="Courier New" w:cs="Courier New" w:hint="default"/>
+      </w:rPr>
+    </w:lvl>
+    <w:lvl w:ilvl="8" w:tplc="04100005" w:tentative="1">
+      <w:start w:val="1"/>
+      <w:numFmt w:val="bullet"/>
+      <w:lvlText w:val=""/>
+      <w:lvlJc w:val="left"/>
+      <w:pPr>
+        <w:ind w:left="9045" w:hanging="360"/>
+      </w:pPr>
+      <w:rPr>
+        <w:rFonts w:ascii="Wingdings" w:hAnsi="Wingdings" w:hint="default"/>
+      </w:rPr>
+    </w:lvl>
+  </w:abstractNum>
+  <w:abstractNum w:abstractNumId="10" w15:restartNumberingAfterBreak="0">
     <w:nsid w:val="66E6575A"/>
     <w:multiLevelType w:val="multilevel"/>
     <w:tmpl w:val="4B2C6EE6"/>
@@ -4130,7 +5504,7 @@
       </w:pPr>
     </w:lvl>
   </w:abstractNum>
-  <w:abstractNum w:abstractNumId="7" w15:restartNumberingAfterBreak="0">
+  <w:abstractNum w:abstractNumId="11" w15:restartNumberingAfterBreak="0">
     <w:nsid w:val="6C59633C"/>
     <w:multiLevelType w:val="hybridMultilevel"/>
     <w:tmpl w:val="615C7B02"/>
@@ -4243,10 +5617,10 @@
       </w:rPr>
     </w:lvl>
   </w:abstractNum>
-  <w:abstractNum w:abstractNumId="8" w15:restartNumberingAfterBreak="0">
+  <w:abstractNum w:abstractNumId="12" w15:restartNumberingAfterBreak="0">
     <w:nsid w:val="6E143598"/>
     <w:multiLevelType w:val="hybridMultilevel"/>
-    <w:tmpl w:val="9D3ED3A2"/>
+    <w:tmpl w:val="1E70F8D4"/>
     <w:lvl w:ilvl="0" w:tplc="04100001">
       <w:start w:val="1"/>
       <w:numFmt w:val="bullet"/>
@@ -4283,7 +5657,7 @@
         <w:rFonts w:ascii="Wingdings" w:hAnsi="Wingdings" w:hint="default"/>
       </w:rPr>
     </w:lvl>
-    <w:lvl w:ilvl="3" w:tplc="04100001" w:tentative="1">
+    <w:lvl w:ilvl="3" w:tplc="04100001">
       <w:start w:val="1"/>
       <w:numFmt w:val="bullet"/>
       <w:lvlText w:val=""/>
@@ -4357,7 +5731,7 @@
     </w:lvl>
   </w:abstractNum>
   <w:num w:numId="1">
-    <w:abstractNumId w:val="4"/>
+    <w:abstractNumId w:val="5"/>
     <w:lvlOverride w:ilvl="0">
       <w:startOverride w:val="1"/>
     </w:lvlOverride>
@@ -4387,7 +5761,7 @@
     </w:lvlOverride>
   </w:num>
   <w:num w:numId="2">
-    <w:abstractNumId w:val="6"/>
+    <w:abstractNumId w:val="10"/>
   </w:num>
   <w:num w:numId="3">
     <w:abstractNumId w:val="1"/>
@@ -4402,22 +5776,34 @@
     <w:abstractNumId w:val="0"/>
   </w:num>
   <w:num w:numId="7">
+    <w:abstractNumId w:val="4"/>
+  </w:num>
+  <w:num w:numId="8">
+    <w:abstractNumId w:val="7"/>
+  </w:num>
+  <w:num w:numId="9">
+    <w:abstractNumId w:val="11"/>
+  </w:num>
+  <w:num w:numId="10">
+    <w:abstractNumId w:val="12"/>
+  </w:num>
+  <w:num w:numId="11">
+    <w:abstractNumId w:val="9"/>
+  </w:num>
+  <w:num w:numId="12">
+    <w:abstractNumId w:val="6"/>
+  </w:num>
+  <w:num w:numId="13">
     <w:abstractNumId w:val="3"/>
   </w:num>
-  <w:num w:numId="8">
-    <w:abstractNumId w:val="5"/>
-  </w:num>
-  <w:num w:numId="9">
-    <w:abstractNumId w:val="7"/>
-  </w:num>
-  <w:num w:numId="10">
+  <w:num w:numId="14">
     <w:abstractNumId w:val="8"/>
   </w:num>
 </w:numbering>
 </file>
 
 <file path=word/styles.xml><?xml version="1.0" encoding="utf-8"?>
-<w:styles xmlns:mc="http://schemas.openxmlformats.org/markup-compatibility/2006" xmlns:r="http://schemas.openxmlformats.org/officeDocument/2006/relationships" xmlns:w="http://schemas.openxmlformats.org/wordprocessingml/2006/main" xmlns:w14="http://schemas.microsoft.com/office/word/2010/wordml" xmlns:w15="http://schemas.microsoft.com/office/word/2012/wordml" xmlns:w16cid="http://schemas.microsoft.com/office/word/2016/wordml/cid" xmlns:w16se="http://schemas.microsoft.com/office/word/2015/wordml/symex" mc:Ignorable="w14 w15 w16se w16cid">
+<w:styles xmlns:mc="http://schemas.openxmlformats.org/markup-compatibility/2006" xmlns:r="http://schemas.openxmlformats.org/officeDocument/2006/relationships" xmlns:w="http://schemas.openxmlformats.org/wordprocessingml/2006/main" xmlns:w14="http://schemas.microsoft.com/office/word/2010/wordml" xmlns:w15="http://schemas.microsoft.com/office/word/2012/wordml" xmlns:w16cex="http://schemas.microsoft.com/office/word/2018/wordml/cex" xmlns:w16cid="http://schemas.microsoft.com/office/word/2016/wordml/cid" xmlns:w16="http://schemas.microsoft.com/office/word/2018/wordml" xmlns:w16se="http://schemas.microsoft.com/office/word/2015/wordml/symex" mc:Ignorable="w14 w15 w16se w16cid w16 w16cex">
   <w:docDefaults>
     <w:rPrDefault>
       <w:rPr>
@@ -4433,7 +5819,7 @@
       </w:pPr>
     </w:pPrDefault>
   </w:docDefaults>
-  <w:latentStyles w:defLockedState="0" w:defUIPriority="99" w:defSemiHidden="0" w:defUnhideWhenUsed="0" w:defQFormat="0" w:count="375">
+  <w:latentStyles w:defLockedState="0" w:defUIPriority="99" w:defSemiHidden="0" w:defUnhideWhenUsed="0" w:defQFormat="0" w:count="376">
     <w:lsdException w:name="Normal" w:uiPriority="0" w:qFormat="1"/>
     <w:lsdException w:name="heading 1" w:uiPriority="9" w:qFormat="1"/>
     <w:lsdException w:name="heading 2" w:semiHidden="1" w:uiPriority="9" w:unhideWhenUsed="1" w:qFormat="1"/>
@@ -4539,7 +5925,6 @@
     <w:lsdException w:name="HTML Sample" w:semiHidden="1" w:unhideWhenUsed="1"/>
     <w:lsdException w:name="HTML Typewriter" w:semiHidden="1" w:unhideWhenUsed="1"/>
     <w:lsdException w:name="HTML Variable" w:semiHidden="1" w:unhideWhenUsed="1"/>
-    <w:lsdException w:name="Normal Table" w:semiHidden="1" w:unhideWhenUsed="1"/>
     <w:lsdException w:name="annotation subject" w:semiHidden="1" w:unhideWhenUsed="1"/>
     <w:lsdException w:name="No List" w:semiHidden="1" w:unhideWhenUsed="1"/>
     <w:lsdException w:name="Outline List 1" w:semiHidden="1" w:unhideWhenUsed="1"/>
@@ -4586,10 +5971,8 @@
     <w:lsdException w:name="Table Subtle 2" w:semiHidden="1" w:unhideWhenUsed="1"/>
     <w:lsdException w:name="Table Web 1" w:semiHidden="1" w:unhideWhenUsed="1"/>
     <w:lsdException w:name="Table Web 2" w:semiHidden="1" w:unhideWhenUsed="1"/>
-    <w:lsdException w:name="Table Web 3" w:semiHidden="1" w:unhideWhenUsed="1"/>
     <w:lsdException w:name="Balloon Text" w:semiHidden="1" w:unhideWhenUsed="1"/>
     <w:lsdException w:name="Table Grid" w:uiPriority="39"/>
-    <w:lsdException w:name="Table Theme" w:semiHidden="1" w:unhideWhenUsed="1"/>
     <w:lsdException w:name="Placeholder Text" w:semiHidden="1"/>
     <w:lsdException w:name="No Spacing" w:uiPriority="1" w:qFormat="1"/>
     <w:lsdException w:name="Light Shading" w:uiPriority="60"/>
@@ -4809,8 +6192,9 @@
     <w:lsdException w:name="Smart Hyperlink" w:semiHidden="1" w:unhideWhenUsed="1"/>
     <w:lsdException w:name="Hashtag" w:semiHidden="1" w:unhideWhenUsed="1"/>
     <w:lsdException w:name="Unresolved Mention" w:semiHidden="1" w:unhideWhenUsed="1"/>
+    <w:lsdException w:name="Smart Link" w:semiHidden="1" w:unhideWhenUsed="1"/>
   </w:latentStyles>
-  <w:style w:type="paragraph" w:default="1" w:styleId="Normale">
+  <w:style w:type="paragraph" w:default="1" w:styleId="Normal">
     <w:name w:val="Normal"/>
     <w:qFormat/>
     <w:rsid w:val="00C33BC6"/>
@@ -4818,13 +6202,13 @@
       <w:spacing w:line="256" w:lineRule="auto"/>
     </w:pPr>
   </w:style>
-  <w:style w:type="character" w:default="1" w:styleId="Carpredefinitoparagrafo">
+  <w:style w:type="character" w:default="1" w:styleId="DefaultParagraphFont">
     <w:name w:val="Default Paragraph Font"/>
     <w:uiPriority w:val="1"/>
     <w:semiHidden/>
     <w:unhideWhenUsed/>
   </w:style>
-  <w:style w:type="table" w:default="1" w:styleId="Tabellanormale">
+  <w:style w:type="table" w:default="1" w:styleId="TableNormal">
     <w:name w:val="Normal Table"/>
     <w:uiPriority w:val="99"/>
     <w:semiHidden/>
@@ -4839,7 +6223,7 @@
       </w:tblCellMar>
     </w:tblPr>
   </w:style>
-  <w:style w:type="numbering" w:default="1" w:styleId="Nessunelenco">
+  <w:style w:type="numbering" w:default="1" w:styleId="NoList">
     <w:name w:val="No List"/>
     <w:uiPriority w:val="99"/>
     <w:semiHidden/>
@@ -4861,9 +6245,9 @@
       <w:szCs w:val="24"/>
     </w:rPr>
   </w:style>
-  <w:style w:type="paragraph" w:styleId="Paragrafoelenco">
+  <w:style w:type="paragraph" w:styleId="ListParagraph">
     <w:name w:val="List Paragraph"/>
-    <w:basedOn w:val="Normale"/>
+    <w:basedOn w:val="Normal"/>
     <w:uiPriority w:val="34"/>
     <w:qFormat/>
     <w:rsid w:val="004F7B11"/>

</xml_diff>